<commit_message>
Complete version1 ER diagram
</commit_message>
<xml_diff>
--- a/Database/MykiSystemDesign/ER_Diagram_s4068959.docx
+++ b/Database/MykiSystemDesign/ER_Diagram_s4068959.docx
@@ -64,9 +64,6 @@
           <w:ilvl w:val="0"/>
           <w:numId w:val="5"/>
         </w:numPr>
-        <w:rPr>
-          <w:rFonts w:hint="eastAsia"/>
-        </w:rPr>
       </w:pPr>
       <w:r>
         <w:t>D</w:t>
@@ -81,6 +78,183 @@
     <w:p>
       <w:pPr>
         <w:rPr>
+          <w:b/>
+          <w:bCs/>
+        </w:rPr>
+      </w:pPr>
+    </w:p>
+    <w:p>
+      <w:pPr>
+        <w:rPr>
+          <w:b/>
+          <w:bCs/>
+        </w:rPr>
+      </w:pPr>
+    </w:p>
+    <w:p>
+      <w:pPr>
+        <w:rPr>
+          <w:b/>
+          <w:bCs/>
+        </w:rPr>
+      </w:pPr>
+    </w:p>
+    <w:p>
+      <w:pPr>
+        <w:rPr>
+          <w:b/>
+          <w:bCs/>
+        </w:rPr>
+      </w:pPr>
+    </w:p>
+    <w:p>
+      <w:pPr>
+        <w:rPr>
+          <w:b/>
+          <w:bCs/>
+        </w:rPr>
+      </w:pPr>
+    </w:p>
+    <w:p>
+      <w:pPr>
+        <w:rPr>
+          <w:rFonts w:hint="eastAsia"/>
+          <w:b/>
+          <w:bCs/>
+        </w:rPr>
+      </w:pPr>
+    </w:p>
+    <w:p>
+      <w:pPr>
+        <w:rPr>
+          <w:b/>
+          <w:bCs/>
+        </w:rPr>
+      </w:pPr>
+    </w:p>
+    <w:p>
+      <w:pPr>
+        <w:rPr>
+          <w:b/>
+          <w:bCs/>
+        </w:rPr>
+      </w:pPr>
+      <w:r>
+        <w:rPr>
+          <w:b/>
+          <w:bCs/>
+          <w:noProof/>
+        </w:rPr>
+        <w:lastRenderedPageBreak/>
+        <w:drawing>
+          <wp:anchor distT="0" distB="0" distL="114300" distR="114300" simplePos="0" relativeHeight="251658240" behindDoc="0" locked="0" layoutInCell="1" allowOverlap="1" wp14:anchorId="6E9A0AE7" wp14:editId="1140BDC1">
+            <wp:simplePos x="0" y="0"/>
+            <wp:positionH relativeFrom="column">
+              <wp:posOffset>-228600</wp:posOffset>
+            </wp:positionH>
+            <wp:positionV relativeFrom="paragraph">
+              <wp:posOffset>554</wp:posOffset>
+            </wp:positionV>
+            <wp:extent cx="9504680" cy="6198082"/>
+            <wp:effectExtent l="0" t="0" r="0" b="0"/>
+            <wp:wrapSquare wrapText="bothSides"/>
+            <wp:docPr id="197619477" name="圖片 2" descr="一張含有 文字, 圖表, 方案, 圖解 的圖片&#10;&#10;AI 產生的內容可能不正確。"/>
+            <wp:cNvGraphicFramePr>
+              <a:graphicFrameLocks xmlns:a="http://schemas.openxmlformats.org/drawingml/2006/main" noChangeAspect="1"/>
+            </wp:cNvGraphicFramePr>
+            <a:graphic xmlns:a="http://schemas.openxmlformats.org/drawingml/2006/main">
+              <a:graphicData uri="http://schemas.openxmlformats.org/drawingml/2006/picture">
+                <pic:pic xmlns:pic="http://schemas.openxmlformats.org/drawingml/2006/picture">
+                  <pic:nvPicPr>
+                    <pic:cNvPr id="197619477" name="圖片 2" descr="一張含有 文字, 圖表, 方案, 圖解 的圖片&#10;&#10;AI 產生的內容可能不正確。"/>
+                    <pic:cNvPicPr/>
+                  </pic:nvPicPr>
+                  <pic:blipFill>
+                    <a:blip r:embed="rId5" cstate="print">
+                      <a:extLst>
+                        <a:ext uri="{28A0092B-C50C-407E-A947-70E740481C1C}">
+                          <a14:useLocalDpi xmlns:a14="http://schemas.microsoft.com/office/drawing/2010/main" val="0"/>
+                        </a:ext>
+                      </a:extLst>
+                    </a:blip>
+                    <a:stretch>
+                      <a:fillRect/>
+                    </a:stretch>
+                  </pic:blipFill>
+                  <pic:spPr>
+                    <a:xfrm>
+                      <a:off x="0" y="0"/>
+                      <a:ext cx="9507635" cy="6200009"/>
+                    </a:xfrm>
+                    <a:prstGeom prst="rect">
+                      <a:avLst/>
+                    </a:prstGeom>
+                  </pic:spPr>
+                </pic:pic>
+              </a:graphicData>
+            </a:graphic>
+            <wp14:sizeRelH relativeFrom="page">
+              <wp14:pctWidth>0</wp14:pctWidth>
+            </wp14:sizeRelH>
+            <wp14:sizeRelV relativeFrom="page">
+              <wp14:pctHeight>0</wp14:pctHeight>
+            </wp14:sizeRelV>
+          </wp:anchor>
+        </w:drawing>
+      </w:r>
+    </w:p>
+    <w:p>
+      <w:pPr>
+        <w:rPr>
+          <w:b/>
+          <w:bCs/>
+        </w:rPr>
+      </w:pPr>
+    </w:p>
+    <w:p>
+      <w:pPr>
+        <w:rPr>
+          <w:b/>
+          <w:bCs/>
+        </w:rPr>
+      </w:pPr>
+    </w:p>
+    <w:p>
+      <w:pPr>
+        <w:rPr>
+          <w:b/>
+          <w:bCs/>
+        </w:rPr>
+      </w:pPr>
+    </w:p>
+    <w:p>
+      <w:pPr>
+        <w:rPr>
+          <w:b/>
+          <w:bCs/>
+        </w:rPr>
+      </w:pPr>
+    </w:p>
+    <w:p>
+      <w:pPr>
+        <w:rPr>
+          <w:b/>
+          <w:bCs/>
+        </w:rPr>
+      </w:pPr>
+    </w:p>
+    <w:p>
+      <w:pPr>
+        <w:rPr>
+          <w:b/>
+          <w:bCs/>
+        </w:rPr>
+      </w:pPr>
+    </w:p>
+    <w:p>
+      <w:pPr>
+        <w:rPr>
+          <w:rFonts w:hint="eastAsia"/>
           <w:b/>
           <w:bCs/>
         </w:rPr>
@@ -183,9 +357,6 @@
     <w:p>
       <w:pPr>
         <w:ind w:left="480"/>
-        <w:rPr>
-          <w:rFonts w:hint="eastAsia"/>
-        </w:rPr>
       </w:pPr>
       <w:r>
         <w:rPr>
@@ -363,14 +534,12 @@
           <w:ilvl w:val="0"/>
           <w:numId w:val="1"/>
         </w:numPr>
-        <w:rPr>
-          <w:rFonts w:hint="eastAsia"/>
-        </w:rPr>
-      </w:pPr>
-      <w:r>
-        <w:rPr>
-          <w:rFonts w:hint="eastAsia"/>
-        </w:rPr>
+      </w:pPr>
+      <w:r>
+        <w:rPr>
+          <w:rFonts w:hint="eastAsia"/>
+        </w:rPr>
+        <w:lastRenderedPageBreak/>
         <w:t xml:space="preserve">So far, we only discuss the Metropolitan tram, train and bus </w:t>
       </w:r>
       <w:r>
@@ -384,6 +553,93 @@
           <w:rFonts w:hint="eastAsia"/>
         </w:rPr>
         <w:t>this design.</w:t>
+      </w:r>
+    </w:p>
+    <w:p>
+      <w:pPr>
+        <w:pStyle w:val="a9"/>
+        <w:numPr>
+          <w:ilvl w:val="0"/>
+          <w:numId w:val="1"/>
+        </w:numPr>
+      </w:pPr>
+      <w:r>
+        <w:rPr>
+          <w:rFonts w:hint="eastAsia"/>
+        </w:rPr>
+        <w:t>We consider top-up machines to be a type of scanner as well. We don</w:t>
+      </w:r>
+      <w:r>
+        <w:t>’</w:t>
+      </w:r>
+      <w:r>
+        <w:rPr>
+          <w:rFonts w:hint="eastAsia"/>
+        </w:rPr>
+        <w:t>t focus on the top-up mechanism here</w:t>
+      </w:r>
+    </w:p>
+    <w:p>
+      <w:pPr>
+        <w:pStyle w:val="a9"/>
+        <w:numPr>
+          <w:ilvl w:val="0"/>
+          <w:numId w:val="1"/>
+        </w:numPr>
+      </w:pPr>
+      <w:r>
+        <w:rPr>
+          <w:rFonts w:hint="eastAsia"/>
+        </w:rPr>
+        <w:t xml:space="preserve">We can see online transactions (top-up or buying myki pass) </w:t>
+      </w:r>
+      <w:r>
+        <w:rPr>
+          <w:rFonts w:hint="eastAsia"/>
+        </w:rPr>
+        <w:t xml:space="preserve">as happened at DeviceLocation -&gt; location_type = </w:t>
+      </w:r>
+      <w:r>
+        <w:t>‘</w:t>
+      </w:r>
+      <w:r>
+        <w:rPr>
+          <w:rFonts w:hint="eastAsia"/>
+        </w:rPr>
+        <w:t>online</w:t>
+      </w:r>
+      <w:r>
+        <w:t>’</w:t>
+      </w:r>
+    </w:p>
+    <w:p>
+      <w:pPr>
+        <w:pStyle w:val="a9"/>
+        <w:numPr>
+          <w:ilvl w:val="0"/>
+          <w:numId w:val="1"/>
+        </w:numPr>
+      </w:pPr>
+      <w:r>
+        <w:t>E</w:t>
+      </w:r>
+      <w:r>
+        <w:rPr>
+          <w:rFonts w:hint="eastAsia"/>
+        </w:rPr>
+        <w:t>very vehicle is equipped with a GPS and will send a real-time log (VehicleRealTimeLog) every few seconds.</w:t>
+      </w:r>
+    </w:p>
+    <w:p>
+      <w:pPr>
+        <w:pStyle w:val="a9"/>
+        <w:numPr>
+          <w:ilvl w:val="0"/>
+          <w:numId w:val="1"/>
+        </w:numPr>
+      </w:pPr>
+      <w:r>
+        <w:t>VehicleStopLog is generated from VehicleRealTimeLog. The system determines whether a vehicle is entering or leaving a stop based on its latitude and longitude: if the vehicle is within 50 meters of a station, it is considered “entering” the stop; otherwise, it is considered “leaving.”</w:t>
       </w:r>
     </w:p>
     <w:p>
@@ -424,15 +680,1280 @@
           <w:ilvl w:val="0"/>
           <w:numId w:val="3"/>
         </w:numPr>
-        <w:rPr>
-          <w:rFonts w:hint="eastAsia"/>
-        </w:rPr>
-      </w:pPr>
-    </w:p>
-    <w:p>
-      <w:pPr>
-        <w:rPr>
-          <w:rFonts w:hint="eastAsia"/>
+      </w:pPr>
+    </w:p>
+    <w:p>
+      <w:pPr>
+        <w:rPr>
+          <w:b/>
+          <w:bCs/>
+        </w:rPr>
+      </w:pPr>
+    </w:p>
+    <w:p>
+      <w:pPr>
+        <w:rPr>
+          <w:rFonts w:hint="eastAsia"/>
+          <w:b/>
+          <w:bCs/>
+        </w:rPr>
+      </w:pPr>
+      <w:r>
+        <w:rPr>
+          <w:rFonts w:hint="eastAsia"/>
+          <w:b/>
+          <w:bCs/>
+        </w:rPr>
+        <w:t>Entities:</w:t>
+      </w:r>
+    </w:p>
+    <w:tbl>
+      <w:tblPr>
+        <w:tblStyle w:val="af0"/>
+        <w:tblW w:w="0" w:type="auto"/>
+        <w:tblLook w:val="04A0" w:firstRow="1" w:lastRow="0" w:firstColumn="1" w:lastColumn="0" w:noHBand="0" w:noVBand="1"/>
+      </w:tblPr>
+      <w:tblGrid>
+        <w:gridCol w:w="1948"/>
+        <w:gridCol w:w="3798"/>
+        <w:gridCol w:w="4847"/>
+        <w:gridCol w:w="3355"/>
+      </w:tblGrid>
+      <w:tr>
+        <w:tc>
+          <w:tcPr>
+            <w:tcW w:w="1948" w:type="dxa"/>
+          </w:tcPr>
+          <w:p>
+            <w:pPr>
+              <w:rPr>
+                <w:rFonts w:hint="eastAsia"/>
+                <w:b/>
+                <w:bCs/>
+              </w:rPr>
+            </w:pPr>
+          </w:p>
+        </w:tc>
+        <w:tc>
+          <w:tcPr>
+            <w:tcW w:w="3798" w:type="dxa"/>
+          </w:tcPr>
+          <w:p>
+            <w:pPr>
+              <w:jc w:val="center"/>
+              <w:rPr>
+                <w:rFonts w:hint="eastAsia"/>
+                <w:b/>
+                <w:bCs/>
+              </w:rPr>
+            </w:pPr>
+            <w:r>
+              <w:rPr>
+                <w:rFonts w:hint="eastAsia"/>
+                <w:b/>
+                <w:bCs/>
+              </w:rPr>
+              <w:t>Description</w:t>
+            </w:r>
+          </w:p>
+        </w:tc>
+        <w:tc>
+          <w:tcPr>
+            <w:tcW w:w="4847" w:type="dxa"/>
+          </w:tcPr>
+          <w:p>
+            <w:pPr>
+              <w:jc w:val="center"/>
+              <w:rPr>
+                <w:rFonts w:hint="eastAsia"/>
+                <w:b/>
+                <w:bCs/>
+              </w:rPr>
+            </w:pPr>
+            <w:r>
+              <w:rPr>
+                <w:rFonts w:hint="eastAsia"/>
+                <w:b/>
+                <w:bCs/>
+              </w:rPr>
+              <w:t>Attributes</w:t>
+            </w:r>
+          </w:p>
+        </w:tc>
+        <w:tc>
+          <w:tcPr>
+            <w:tcW w:w="3355" w:type="dxa"/>
+          </w:tcPr>
+          <w:p>
+            <w:pPr>
+              <w:rPr>
+                <w:rFonts w:hint="eastAsia"/>
+                <w:b/>
+                <w:bCs/>
+              </w:rPr>
+            </w:pPr>
+            <w:r>
+              <w:rPr>
+                <w:rFonts w:hint="eastAsia"/>
+                <w:b/>
+                <w:bCs/>
+              </w:rPr>
+              <w:t>Note</w:t>
+            </w:r>
+          </w:p>
+        </w:tc>
+      </w:tr>
+      <w:tr>
+        <w:tc>
+          <w:tcPr>
+            <w:tcW w:w="1948" w:type="dxa"/>
+          </w:tcPr>
+          <w:p>
+            <w:pPr>
+              <w:rPr>
+                <w:rFonts w:hint="eastAsia"/>
+                <w:b/>
+                <w:bCs/>
+              </w:rPr>
+            </w:pPr>
+            <w:r>
+              <w:rPr>
+                <w:rFonts w:hint="eastAsia"/>
+                <w:b/>
+                <w:bCs/>
+              </w:rPr>
+              <w:t>MykiCard</w:t>
+            </w:r>
+          </w:p>
+        </w:tc>
+        <w:tc>
+          <w:tcPr>
+            <w:tcW w:w="3798" w:type="dxa"/>
+          </w:tcPr>
+          <w:p>
+            <w:pPr>
+              <w:pStyle w:val="a9"/>
+              <w:numPr>
+                <w:ilvl w:val="0"/>
+                <w:numId w:val="9"/>
+              </w:numPr>
+              <w:ind w:left="326" w:hanging="283"/>
+            </w:pPr>
+            <w:r>
+              <w:rPr>
+                <w:rFonts w:hint="eastAsia"/>
+              </w:rPr>
+              <w:t>I</w:t>
+            </w:r>
+            <w:r>
+              <w:rPr>
+                <w:rFonts w:hint="eastAsia"/>
+              </w:rPr>
+              <w:t>dentify</w:t>
+            </w:r>
+            <w:r>
+              <w:rPr>
+                <w:rFonts w:hint="eastAsia"/>
+              </w:rPr>
+              <w:t xml:space="preserve"> users and deduct objects</w:t>
+            </w:r>
+          </w:p>
+          <w:p>
+            <w:pPr>
+              <w:pStyle w:val="a9"/>
+              <w:numPr>
+                <w:ilvl w:val="0"/>
+                <w:numId w:val="9"/>
+              </w:numPr>
+              <w:ind w:left="326" w:hanging="283"/>
+              <w:rPr>
+                <w:rFonts w:hint="eastAsia"/>
+              </w:rPr>
+            </w:pPr>
+            <w:r>
+              <w:rPr>
+                <w:rFonts w:hint="eastAsia"/>
+              </w:rPr>
+              <w:t>Can be anonymous (no link to customer account needed)</w:t>
+            </w:r>
+          </w:p>
+          <w:p>
+            <w:pPr>
+              <w:rPr>
+                <w:rFonts w:hint="eastAsia"/>
+                <w:b/>
+                <w:bCs/>
+              </w:rPr>
+            </w:pPr>
+          </w:p>
+        </w:tc>
+        <w:tc>
+          <w:tcPr>
+            <w:tcW w:w="4847" w:type="dxa"/>
+          </w:tcPr>
+          <w:p>
+            <w:pPr>
+              <w:pStyle w:val="a9"/>
+              <w:numPr>
+                <w:ilvl w:val="0"/>
+                <w:numId w:val="9"/>
+              </w:numPr>
+              <w:ind w:left="326" w:hanging="283"/>
+            </w:pPr>
+            <w:r>
+              <w:rPr>
+                <w:rFonts w:hint="eastAsia"/>
+              </w:rPr>
+              <w:t>card_id (PK)</w:t>
+            </w:r>
+          </w:p>
+          <w:p>
+            <w:pPr>
+              <w:pStyle w:val="a9"/>
+              <w:numPr>
+                <w:ilvl w:val="0"/>
+                <w:numId w:val="9"/>
+              </w:numPr>
+              <w:ind w:left="326" w:hanging="283"/>
+            </w:pPr>
+            <w:r>
+              <w:rPr>
+                <w:rFonts w:hint="eastAsia"/>
+              </w:rPr>
+              <w:t>balance</w:t>
+            </w:r>
+          </w:p>
+          <w:p>
+            <w:pPr>
+              <w:pStyle w:val="a9"/>
+              <w:numPr>
+                <w:ilvl w:val="0"/>
+                <w:numId w:val="9"/>
+              </w:numPr>
+              <w:ind w:left="326" w:hanging="283"/>
+              <w:rPr>
+                <w:rFonts w:hint="eastAsia"/>
+              </w:rPr>
+            </w:pPr>
+            <w:r>
+              <w:rPr>
+                <w:rFonts w:hint="eastAsia"/>
+              </w:rPr>
+              <w:t>customer_id (nullable FK)</w:t>
+            </w:r>
+          </w:p>
+          <w:p>
+            <w:pPr>
+              <w:rPr>
+                <w:rFonts w:hint="eastAsia"/>
+                <w:b/>
+                <w:bCs/>
+              </w:rPr>
+            </w:pPr>
+          </w:p>
+        </w:tc>
+        <w:tc>
+          <w:tcPr>
+            <w:tcW w:w="3355" w:type="dxa"/>
+          </w:tcPr>
+          <w:p>
+            <w:pPr>
+              <w:pStyle w:val="a9"/>
+              <w:numPr>
+                <w:ilvl w:val="0"/>
+                <w:numId w:val="9"/>
+              </w:numPr>
+              <w:ind w:left="326" w:hanging="283"/>
+              <w:rPr>
+                <w:rFonts w:hint="eastAsia"/>
+              </w:rPr>
+            </w:pPr>
+          </w:p>
+        </w:tc>
+      </w:tr>
+      <w:tr>
+        <w:tc>
+          <w:tcPr>
+            <w:tcW w:w="1948" w:type="dxa"/>
+          </w:tcPr>
+          <w:p>
+            <w:pPr>
+              <w:rPr>
+                <w:rFonts w:hint="eastAsia"/>
+                <w:b/>
+                <w:bCs/>
+              </w:rPr>
+            </w:pPr>
+            <w:r>
+              <w:rPr>
+                <w:rFonts w:hint="eastAsia"/>
+                <w:b/>
+                <w:bCs/>
+              </w:rPr>
+              <w:t>Trip</w:t>
+            </w:r>
+          </w:p>
+        </w:tc>
+        <w:tc>
+          <w:tcPr>
+            <w:tcW w:w="3798" w:type="dxa"/>
+          </w:tcPr>
+          <w:p>
+            <w:pPr>
+              <w:pStyle w:val="a9"/>
+              <w:numPr>
+                <w:ilvl w:val="0"/>
+                <w:numId w:val="9"/>
+              </w:numPr>
+              <w:ind w:left="326" w:hanging="283"/>
+            </w:pPr>
+            <w:r>
+              <w:t xml:space="preserve">Represents a single </w:t>
+            </w:r>
+            <w:r>
+              <w:rPr>
+                <w:rStyle w:val="af1"/>
+              </w:rPr>
+              <w:t>transport journey</w:t>
+            </w:r>
+            <w:r>
+              <w:t xml:space="preserve"> (from touch on to touch off)</w:t>
+            </w:r>
+            <w:r>
+              <w:rPr>
+                <w:rFonts w:hint="eastAsia"/>
+              </w:rPr>
+              <w:t xml:space="preserve"> </w:t>
+            </w:r>
+          </w:p>
+          <w:p>
+            <w:pPr>
+              <w:pStyle w:val="a9"/>
+              <w:numPr>
+                <w:ilvl w:val="0"/>
+                <w:numId w:val="9"/>
+              </w:numPr>
+              <w:ind w:left="326" w:hanging="283"/>
+            </w:pPr>
+            <w:r>
+              <w:rPr>
+                <w:rFonts w:hint="eastAsia"/>
+              </w:rPr>
+              <w:t xml:space="preserve">Every touch-on action will have </w:t>
+            </w:r>
+            <w:r>
+              <w:rPr>
+                <w:rFonts w:hint="eastAsia"/>
+              </w:rPr>
+              <w:lastRenderedPageBreak/>
+              <w:t>a corresponding trip record</w:t>
+            </w:r>
+          </w:p>
+          <w:p>
+            <w:pPr>
+              <w:pStyle w:val="a9"/>
+              <w:numPr>
+                <w:ilvl w:val="0"/>
+                <w:numId w:val="9"/>
+              </w:numPr>
+              <w:ind w:left="326" w:hanging="283"/>
+              <w:rPr>
+                <w:rFonts w:hint="eastAsia"/>
+              </w:rPr>
+            </w:pPr>
+            <w:r>
+              <w:rPr>
+                <w:rFonts w:hint="eastAsia"/>
+              </w:rPr>
+              <w:t>A trip may or may not involve an actual fare charge</w:t>
+            </w:r>
+          </w:p>
+        </w:tc>
+        <w:tc>
+          <w:tcPr>
+            <w:tcW w:w="4847" w:type="dxa"/>
+          </w:tcPr>
+          <w:p>
+            <w:pPr>
+              <w:pStyle w:val="a9"/>
+              <w:numPr>
+                <w:ilvl w:val="0"/>
+                <w:numId w:val="9"/>
+              </w:numPr>
+              <w:ind w:left="326" w:hanging="283"/>
+            </w:pPr>
+            <w:r>
+              <w:rPr>
+                <w:rFonts w:hint="eastAsia"/>
+              </w:rPr>
+              <w:lastRenderedPageBreak/>
+              <w:t>trip_id (PK)</w:t>
+            </w:r>
+          </w:p>
+          <w:p>
+            <w:pPr>
+              <w:pStyle w:val="a9"/>
+              <w:numPr>
+                <w:ilvl w:val="0"/>
+                <w:numId w:val="9"/>
+              </w:numPr>
+              <w:ind w:left="326" w:hanging="283"/>
+            </w:pPr>
+            <w:r>
+              <w:rPr>
+                <w:rFonts w:hint="eastAsia"/>
+              </w:rPr>
+              <w:t>card_id (FK)</w:t>
+            </w:r>
+          </w:p>
+          <w:p>
+            <w:pPr>
+              <w:pStyle w:val="a9"/>
+              <w:numPr>
+                <w:ilvl w:val="0"/>
+                <w:numId w:val="9"/>
+              </w:numPr>
+              <w:ind w:left="326" w:hanging="283"/>
+            </w:pPr>
+            <w:r>
+              <w:rPr>
+                <w:rFonts w:hint="eastAsia"/>
+              </w:rPr>
+              <w:t>touch_on_time</w:t>
+            </w:r>
+          </w:p>
+          <w:p>
+            <w:pPr>
+              <w:pStyle w:val="a9"/>
+              <w:numPr>
+                <w:ilvl w:val="0"/>
+                <w:numId w:val="9"/>
+              </w:numPr>
+              <w:ind w:left="326" w:hanging="283"/>
+            </w:pPr>
+            <w:r>
+              <w:rPr>
+                <w:rFonts w:hint="eastAsia"/>
+              </w:rPr>
+              <w:t>touch_on_scanner_id</w:t>
+            </w:r>
+          </w:p>
+          <w:p>
+            <w:pPr>
+              <w:pStyle w:val="a9"/>
+              <w:numPr>
+                <w:ilvl w:val="0"/>
+                <w:numId w:val="9"/>
+              </w:numPr>
+              <w:ind w:left="326" w:hanging="283"/>
+            </w:pPr>
+            <w:r>
+              <w:rPr>
+                <w:rFonts w:hint="eastAsia"/>
+              </w:rPr>
+              <w:lastRenderedPageBreak/>
+              <w:t>touch_on_stop_station_id</w:t>
+            </w:r>
+          </w:p>
+          <w:p>
+            <w:pPr>
+              <w:pStyle w:val="a9"/>
+              <w:numPr>
+                <w:ilvl w:val="0"/>
+                <w:numId w:val="9"/>
+              </w:numPr>
+              <w:ind w:left="326" w:hanging="283"/>
+            </w:pPr>
+            <w:r>
+              <w:rPr>
+                <w:rFonts w:hint="eastAsia"/>
+              </w:rPr>
+              <w:t>touch_off_time (nullable)</w:t>
+            </w:r>
+          </w:p>
+          <w:p>
+            <w:pPr>
+              <w:pStyle w:val="a9"/>
+              <w:numPr>
+                <w:ilvl w:val="0"/>
+                <w:numId w:val="9"/>
+              </w:numPr>
+              <w:ind w:left="326" w:hanging="283"/>
+            </w:pPr>
+            <w:r>
+              <w:rPr>
+                <w:rFonts w:hint="eastAsia"/>
+              </w:rPr>
+              <w:t>touch_off_scanner_id (nullable)</w:t>
+            </w:r>
+          </w:p>
+          <w:p>
+            <w:pPr>
+              <w:pStyle w:val="a9"/>
+              <w:numPr>
+                <w:ilvl w:val="0"/>
+                <w:numId w:val="9"/>
+              </w:numPr>
+              <w:ind w:left="326" w:hanging="283"/>
+              <w:rPr>
+                <w:rFonts w:hint="eastAsia"/>
+              </w:rPr>
+            </w:pPr>
+            <w:r>
+              <w:rPr>
+                <w:rFonts w:hint="eastAsia"/>
+              </w:rPr>
+              <w:t>touch_</w:t>
+            </w:r>
+            <w:r>
+              <w:rPr>
+                <w:rFonts w:hint="eastAsia"/>
+              </w:rPr>
+              <w:t>off</w:t>
+            </w:r>
+            <w:r>
+              <w:rPr>
+                <w:rFonts w:hint="eastAsia"/>
+              </w:rPr>
+              <w:t>_stop_station_id</w:t>
+            </w:r>
+            <w:r>
+              <w:rPr>
+                <w:rFonts w:hint="eastAsia"/>
+              </w:rPr>
+              <w:t xml:space="preserve"> (nullable)</w:t>
+            </w:r>
+          </w:p>
+          <w:p>
+            <w:pPr>
+              <w:pStyle w:val="a9"/>
+              <w:numPr>
+                <w:ilvl w:val="0"/>
+                <w:numId w:val="9"/>
+              </w:numPr>
+              <w:ind w:left="326" w:hanging="283"/>
+            </w:pPr>
+            <w:r>
+              <w:rPr>
+                <w:rFonts w:hint="eastAsia"/>
+              </w:rPr>
+              <w:t>fare_charged</w:t>
+            </w:r>
+          </w:p>
+          <w:p>
+            <w:pPr>
+              <w:pStyle w:val="a9"/>
+              <w:numPr>
+                <w:ilvl w:val="0"/>
+                <w:numId w:val="9"/>
+              </w:numPr>
+              <w:ind w:left="326" w:hanging="283"/>
+            </w:pPr>
+            <w:r>
+              <w:rPr>
+                <w:rFonts w:hint="eastAsia"/>
+              </w:rPr>
+              <w:t>fare_type</w:t>
+            </w:r>
+          </w:p>
+          <w:p>
+            <w:pPr>
+              <w:pStyle w:val="a9"/>
+              <w:numPr>
+                <w:ilvl w:val="0"/>
+                <w:numId w:val="9"/>
+              </w:numPr>
+              <w:ind w:left="326" w:hanging="283"/>
+              <w:rPr>
+                <w:rFonts w:hint="eastAsia"/>
+              </w:rPr>
+            </w:pPr>
+            <w:r>
+              <w:rPr>
+                <w:rFonts w:hint="eastAsia"/>
+              </w:rPr>
+              <w:t>fare_calc_method</w:t>
+            </w:r>
+          </w:p>
+        </w:tc>
+        <w:tc>
+          <w:tcPr>
+            <w:tcW w:w="3355" w:type="dxa"/>
+          </w:tcPr>
+          <w:p>
+            <w:pPr>
+              <w:pStyle w:val="a9"/>
+              <w:numPr>
+                <w:ilvl w:val="0"/>
+                <w:numId w:val="9"/>
+              </w:numPr>
+              <w:ind w:left="326" w:hanging="283"/>
+              <w:rPr>
+                <w:rFonts w:hint="eastAsia"/>
+              </w:rPr>
+            </w:pPr>
+          </w:p>
+        </w:tc>
+      </w:tr>
+      <w:tr>
+        <w:tc>
+          <w:tcPr>
+            <w:tcW w:w="1948" w:type="dxa"/>
+          </w:tcPr>
+          <w:p>
+            <w:pPr>
+              <w:rPr>
+                <w:rFonts w:hint="eastAsia"/>
+                <w:b/>
+                <w:bCs/>
+              </w:rPr>
+            </w:pPr>
+            <w:r>
+              <w:rPr>
+                <w:rFonts w:hint="eastAsia"/>
+                <w:b/>
+                <w:bCs/>
+              </w:rPr>
+              <w:t>Transaction</w:t>
+            </w:r>
+          </w:p>
+        </w:tc>
+        <w:tc>
+          <w:tcPr>
+            <w:tcW w:w="3798" w:type="dxa"/>
+          </w:tcPr>
+          <w:p>
+            <w:pPr>
+              <w:pStyle w:val="a9"/>
+              <w:numPr>
+                <w:ilvl w:val="0"/>
+                <w:numId w:val="9"/>
+              </w:numPr>
+              <w:ind w:left="326" w:hanging="283"/>
+            </w:pPr>
+            <w:r>
+              <w:t xml:space="preserve">Represents a </w:t>
+            </w:r>
+            <w:r>
+              <w:rPr>
+                <w:rStyle w:val="af1"/>
+              </w:rPr>
+              <w:t>monetary action</w:t>
+            </w:r>
+            <w:r>
+              <w:t xml:space="preserve"> (deduction</w:t>
+            </w:r>
+            <w:r>
+              <w:rPr>
+                <w:rFonts w:hint="eastAsia"/>
+              </w:rPr>
+              <w:t xml:space="preserve">, </w:t>
+            </w:r>
+            <w:r>
+              <w:t>top-up</w:t>
+            </w:r>
+            <w:r>
+              <w:rPr>
+                <w:rFonts w:hint="eastAsia"/>
+              </w:rPr>
+              <w:t xml:space="preserve"> or buying a pass</w:t>
+            </w:r>
+            <w:r>
+              <w:t>) on the card.</w:t>
+            </w:r>
+          </w:p>
+          <w:p>
+            <w:pPr>
+              <w:pStyle w:val="a9"/>
+              <w:numPr>
+                <w:ilvl w:val="0"/>
+                <w:numId w:val="9"/>
+              </w:numPr>
+              <w:ind w:left="326" w:hanging="283"/>
+              <w:rPr>
+                <w:rFonts w:hint="eastAsia"/>
+              </w:rPr>
+            </w:pPr>
+            <w:r>
+              <w:t xml:space="preserve">A trip may generate </w:t>
+            </w:r>
+            <w:r>
+              <w:rPr>
+                <w:rStyle w:val="af1"/>
+              </w:rPr>
+              <w:t>zero or one</w:t>
+            </w:r>
+            <w:r>
+              <w:t xml:space="preserve"> fare-related transaction.</w:t>
+            </w:r>
+          </w:p>
+        </w:tc>
+        <w:tc>
+          <w:tcPr>
+            <w:tcW w:w="4847" w:type="dxa"/>
+          </w:tcPr>
+          <w:p>
+            <w:pPr>
+              <w:pStyle w:val="a9"/>
+              <w:numPr>
+                <w:ilvl w:val="0"/>
+                <w:numId w:val="9"/>
+              </w:numPr>
+              <w:ind w:left="326" w:hanging="283"/>
+            </w:pPr>
+            <w:r>
+              <w:rPr>
+                <w:rFonts w:hint="eastAsia"/>
+              </w:rPr>
+              <w:t>transaction_id (PK)</w:t>
+            </w:r>
+          </w:p>
+          <w:p>
+            <w:pPr>
+              <w:pStyle w:val="a9"/>
+              <w:numPr>
+                <w:ilvl w:val="0"/>
+                <w:numId w:val="9"/>
+              </w:numPr>
+              <w:ind w:left="326" w:hanging="283"/>
+            </w:pPr>
+            <w:r>
+              <w:rPr>
+                <w:rFonts w:hint="eastAsia"/>
+              </w:rPr>
+              <w:t>card_id (FK)</w:t>
+            </w:r>
+          </w:p>
+          <w:p>
+            <w:pPr>
+              <w:pStyle w:val="a9"/>
+              <w:numPr>
+                <w:ilvl w:val="0"/>
+                <w:numId w:val="9"/>
+              </w:numPr>
+              <w:ind w:left="326" w:hanging="283"/>
+            </w:pPr>
+            <w:r>
+              <w:rPr>
+                <w:rFonts w:hint="eastAsia"/>
+              </w:rPr>
+              <w:t>trip_id (nullable FK)</w:t>
+            </w:r>
+          </w:p>
+          <w:p>
+            <w:pPr>
+              <w:pStyle w:val="a9"/>
+              <w:numPr>
+                <w:ilvl w:val="0"/>
+                <w:numId w:val="9"/>
+              </w:numPr>
+              <w:ind w:left="326" w:hanging="283"/>
+            </w:pPr>
+            <w:r>
+              <w:rPr>
+                <w:rFonts w:hint="eastAsia"/>
+              </w:rPr>
+              <w:t>scanner_id (FK)</w:t>
+            </w:r>
+          </w:p>
+          <w:p>
+            <w:pPr>
+              <w:pStyle w:val="a9"/>
+              <w:numPr>
+                <w:ilvl w:val="0"/>
+                <w:numId w:val="9"/>
+              </w:numPr>
+              <w:ind w:left="326" w:hanging="283"/>
+            </w:pPr>
+            <w:r>
+              <w:rPr>
+                <w:rFonts w:hint="eastAsia"/>
+              </w:rPr>
+              <w:t>amount</w:t>
+            </w:r>
+          </w:p>
+          <w:p>
+            <w:pPr>
+              <w:pStyle w:val="a9"/>
+              <w:numPr>
+                <w:ilvl w:val="0"/>
+                <w:numId w:val="9"/>
+              </w:numPr>
+              <w:ind w:left="326" w:hanging="283"/>
+            </w:pPr>
+            <w:r>
+              <w:rPr>
+                <w:rFonts w:hint="eastAsia"/>
+              </w:rPr>
+              <w:t>type</w:t>
+            </w:r>
+          </w:p>
+          <w:p>
+            <w:pPr>
+              <w:pStyle w:val="a9"/>
+              <w:numPr>
+                <w:ilvl w:val="0"/>
+                <w:numId w:val="9"/>
+              </w:numPr>
+              <w:ind w:left="326" w:hanging="283"/>
+              <w:rPr>
+                <w:rFonts w:hint="eastAsia"/>
+              </w:rPr>
+            </w:pPr>
+            <w:r>
+              <w:rPr>
+                <w:rFonts w:hint="eastAsia"/>
+              </w:rPr>
+              <w:t>timestamp</w:t>
+            </w:r>
+          </w:p>
+        </w:tc>
+        <w:tc>
+          <w:tcPr>
+            <w:tcW w:w="3355" w:type="dxa"/>
+          </w:tcPr>
+          <w:p>
+            <w:pPr>
+              <w:pStyle w:val="a9"/>
+              <w:numPr>
+                <w:ilvl w:val="0"/>
+                <w:numId w:val="9"/>
+              </w:numPr>
+              <w:ind w:left="326" w:hanging="283"/>
+              <w:rPr>
+                <w:rFonts w:hint="eastAsia"/>
+              </w:rPr>
+            </w:pPr>
+          </w:p>
+        </w:tc>
+      </w:tr>
+      <w:tr>
+        <w:tc>
+          <w:tcPr>
+            <w:tcW w:w="1948" w:type="dxa"/>
+          </w:tcPr>
+          <w:p>
+            <w:pPr>
+              <w:rPr>
+                <w:rFonts w:hint="eastAsia"/>
+                <w:b/>
+                <w:bCs/>
+              </w:rPr>
+            </w:pPr>
+            <w:r>
+              <w:rPr>
+                <w:rFonts w:hint="eastAsia"/>
+                <w:b/>
+                <w:bCs/>
+              </w:rPr>
+              <w:t>Scanner</w:t>
+            </w:r>
+          </w:p>
+        </w:tc>
+        <w:tc>
+          <w:tcPr>
+            <w:tcW w:w="3798" w:type="dxa"/>
+          </w:tcPr>
+          <w:p>
+            <w:pPr>
+              <w:pStyle w:val="a9"/>
+              <w:numPr>
+                <w:ilvl w:val="0"/>
+                <w:numId w:val="9"/>
+              </w:numPr>
+              <w:ind w:left="326" w:hanging="283"/>
+            </w:pPr>
+            <w:r>
+              <w:rPr>
+                <w:rFonts w:hint="eastAsia"/>
+              </w:rPr>
+              <w:t>The machine used to scan the Myki card</w:t>
+            </w:r>
+          </w:p>
+          <w:p>
+            <w:pPr>
+              <w:pStyle w:val="a9"/>
+              <w:numPr>
+                <w:ilvl w:val="0"/>
+                <w:numId w:val="9"/>
+              </w:numPr>
+              <w:ind w:left="326" w:hanging="283"/>
+              <w:rPr>
+                <w:rFonts w:hint="eastAsia"/>
+              </w:rPr>
+            </w:pPr>
+            <w:r>
+              <w:rPr>
+                <w:rFonts w:hint="eastAsia"/>
+              </w:rPr>
+              <w:t xml:space="preserve">Make </w:t>
+            </w:r>
+            <w:r>
+              <w:t>the</w:t>
+            </w:r>
+            <w:r>
+              <w:rPr>
+                <w:rFonts w:hint="eastAsia"/>
+              </w:rPr>
+              <w:t xml:space="preserve"> record once a myki card touches</w:t>
+            </w:r>
+          </w:p>
+        </w:tc>
+        <w:tc>
+          <w:tcPr>
+            <w:tcW w:w="4847" w:type="dxa"/>
+          </w:tcPr>
+          <w:p>
+            <w:pPr>
+              <w:pStyle w:val="a9"/>
+              <w:numPr>
+                <w:ilvl w:val="0"/>
+                <w:numId w:val="9"/>
+              </w:numPr>
+              <w:ind w:left="326" w:hanging="283"/>
+              <w:rPr>
+                <w:rFonts w:hint="eastAsia"/>
+              </w:rPr>
+            </w:pPr>
+          </w:p>
+        </w:tc>
+        <w:tc>
+          <w:tcPr>
+            <w:tcW w:w="3355" w:type="dxa"/>
+          </w:tcPr>
+          <w:p>
+            <w:pPr>
+              <w:pStyle w:val="a9"/>
+              <w:numPr>
+                <w:ilvl w:val="0"/>
+                <w:numId w:val="9"/>
+              </w:numPr>
+              <w:ind w:left="326" w:hanging="283"/>
+              <w:rPr>
+                <w:rFonts w:hint="eastAsia"/>
+              </w:rPr>
+            </w:pPr>
+          </w:p>
+        </w:tc>
+      </w:tr>
+      <w:tr>
+        <w:tc>
+          <w:tcPr>
+            <w:tcW w:w="1948" w:type="dxa"/>
+          </w:tcPr>
+          <w:p>
+            <w:pPr>
+              <w:rPr>
+                <w:rFonts w:hint="eastAsia"/>
+                <w:b/>
+                <w:bCs/>
+              </w:rPr>
+            </w:pPr>
+            <w:r>
+              <w:rPr>
+                <w:rFonts w:hint="eastAsia"/>
+                <w:b/>
+                <w:bCs/>
+              </w:rPr>
+              <w:t>DeviceLocation</w:t>
+            </w:r>
+          </w:p>
+        </w:tc>
+        <w:tc>
+          <w:tcPr>
+            <w:tcW w:w="3798" w:type="dxa"/>
+          </w:tcPr>
+          <w:p>
+            <w:pPr>
+              <w:pStyle w:val="a9"/>
+              <w:numPr>
+                <w:ilvl w:val="0"/>
+                <w:numId w:val="9"/>
+              </w:numPr>
+              <w:ind w:left="326" w:hanging="283"/>
+              <w:rPr>
+                <w:rFonts w:hint="eastAsia"/>
+              </w:rPr>
+            </w:pPr>
+          </w:p>
+        </w:tc>
+        <w:tc>
+          <w:tcPr>
+            <w:tcW w:w="4847" w:type="dxa"/>
+          </w:tcPr>
+          <w:p>
+            <w:pPr>
+              <w:pStyle w:val="a9"/>
+              <w:numPr>
+                <w:ilvl w:val="0"/>
+                <w:numId w:val="9"/>
+              </w:numPr>
+              <w:ind w:left="326" w:hanging="283"/>
+              <w:rPr>
+                <w:rFonts w:hint="eastAsia"/>
+              </w:rPr>
+            </w:pPr>
+          </w:p>
+        </w:tc>
+        <w:tc>
+          <w:tcPr>
+            <w:tcW w:w="3355" w:type="dxa"/>
+          </w:tcPr>
+          <w:p>
+            <w:pPr>
+              <w:pStyle w:val="a9"/>
+              <w:numPr>
+                <w:ilvl w:val="0"/>
+                <w:numId w:val="9"/>
+              </w:numPr>
+              <w:ind w:left="326" w:hanging="283"/>
+              <w:rPr>
+                <w:rFonts w:hint="eastAsia"/>
+              </w:rPr>
+            </w:pPr>
+          </w:p>
+        </w:tc>
+      </w:tr>
+      <w:tr>
+        <w:tc>
+          <w:tcPr>
+            <w:tcW w:w="1948" w:type="dxa"/>
+          </w:tcPr>
+          <w:p>
+            <w:pPr>
+              <w:rPr>
+                <w:rFonts w:hint="eastAsia"/>
+                <w:b/>
+                <w:bCs/>
+              </w:rPr>
+            </w:pPr>
+          </w:p>
+        </w:tc>
+        <w:tc>
+          <w:tcPr>
+            <w:tcW w:w="3798" w:type="dxa"/>
+          </w:tcPr>
+          <w:p>
+            <w:pPr>
+              <w:pStyle w:val="a9"/>
+              <w:numPr>
+                <w:ilvl w:val="0"/>
+                <w:numId w:val="9"/>
+              </w:numPr>
+              <w:ind w:left="326" w:hanging="283"/>
+              <w:rPr>
+                <w:rFonts w:hint="eastAsia"/>
+              </w:rPr>
+            </w:pPr>
+          </w:p>
+        </w:tc>
+        <w:tc>
+          <w:tcPr>
+            <w:tcW w:w="4847" w:type="dxa"/>
+          </w:tcPr>
+          <w:p>
+            <w:pPr>
+              <w:pStyle w:val="a9"/>
+              <w:numPr>
+                <w:ilvl w:val="0"/>
+                <w:numId w:val="9"/>
+              </w:numPr>
+              <w:ind w:left="326" w:hanging="283"/>
+              <w:rPr>
+                <w:rFonts w:hint="eastAsia"/>
+              </w:rPr>
+            </w:pPr>
+          </w:p>
+        </w:tc>
+        <w:tc>
+          <w:tcPr>
+            <w:tcW w:w="3355" w:type="dxa"/>
+          </w:tcPr>
+          <w:p>
+            <w:pPr>
+              <w:pStyle w:val="a9"/>
+              <w:numPr>
+                <w:ilvl w:val="0"/>
+                <w:numId w:val="9"/>
+              </w:numPr>
+              <w:ind w:left="326" w:hanging="283"/>
+              <w:rPr>
+                <w:rFonts w:hint="eastAsia"/>
+              </w:rPr>
+            </w:pPr>
+          </w:p>
+        </w:tc>
+      </w:tr>
+      <w:tr>
+        <w:tc>
+          <w:tcPr>
+            <w:tcW w:w="1948" w:type="dxa"/>
+          </w:tcPr>
+          <w:p>
+            <w:pPr>
+              <w:rPr>
+                <w:rFonts w:hint="eastAsia"/>
+                <w:b/>
+                <w:bCs/>
+              </w:rPr>
+            </w:pPr>
+          </w:p>
+        </w:tc>
+        <w:tc>
+          <w:tcPr>
+            <w:tcW w:w="3798" w:type="dxa"/>
+          </w:tcPr>
+          <w:p>
+            <w:pPr>
+              <w:pStyle w:val="a9"/>
+              <w:numPr>
+                <w:ilvl w:val="0"/>
+                <w:numId w:val="9"/>
+              </w:numPr>
+              <w:ind w:left="326" w:hanging="283"/>
+              <w:rPr>
+                <w:rFonts w:hint="eastAsia"/>
+              </w:rPr>
+            </w:pPr>
+          </w:p>
+        </w:tc>
+        <w:tc>
+          <w:tcPr>
+            <w:tcW w:w="4847" w:type="dxa"/>
+          </w:tcPr>
+          <w:p>
+            <w:pPr>
+              <w:pStyle w:val="a9"/>
+              <w:numPr>
+                <w:ilvl w:val="0"/>
+                <w:numId w:val="9"/>
+              </w:numPr>
+              <w:ind w:left="326" w:hanging="283"/>
+              <w:rPr>
+                <w:rFonts w:hint="eastAsia"/>
+              </w:rPr>
+            </w:pPr>
+          </w:p>
+        </w:tc>
+        <w:tc>
+          <w:tcPr>
+            <w:tcW w:w="3355" w:type="dxa"/>
+          </w:tcPr>
+          <w:p>
+            <w:pPr>
+              <w:pStyle w:val="a9"/>
+              <w:numPr>
+                <w:ilvl w:val="0"/>
+                <w:numId w:val="9"/>
+              </w:numPr>
+              <w:ind w:left="326" w:hanging="283"/>
+              <w:rPr>
+                <w:rFonts w:hint="eastAsia"/>
+              </w:rPr>
+            </w:pPr>
+          </w:p>
+        </w:tc>
+      </w:tr>
+      <w:tr>
+        <w:tc>
+          <w:tcPr>
+            <w:tcW w:w="1948" w:type="dxa"/>
+          </w:tcPr>
+          <w:p>
+            <w:pPr>
+              <w:rPr>
+                <w:rFonts w:hint="eastAsia"/>
+                <w:b/>
+                <w:bCs/>
+              </w:rPr>
+            </w:pPr>
+          </w:p>
+        </w:tc>
+        <w:tc>
+          <w:tcPr>
+            <w:tcW w:w="3798" w:type="dxa"/>
+          </w:tcPr>
+          <w:p>
+            <w:pPr>
+              <w:pStyle w:val="a9"/>
+              <w:numPr>
+                <w:ilvl w:val="0"/>
+                <w:numId w:val="9"/>
+              </w:numPr>
+              <w:ind w:left="326" w:hanging="283"/>
+              <w:rPr>
+                <w:rFonts w:hint="eastAsia"/>
+              </w:rPr>
+            </w:pPr>
+          </w:p>
+        </w:tc>
+        <w:tc>
+          <w:tcPr>
+            <w:tcW w:w="4847" w:type="dxa"/>
+          </w:tcPr>
+          <w:p>
+            <w:pPr>
+              <w:pStyle w:val="a9"/>
+              <w:numPr>
+                <w:ilvl w:val="0"/>
+                <w:numId w:val="9"/>
+              </w:numPr>
+              <w:ind w:left="326" w:hanging="283"/>
+              <w:rPr>
+                <w:rFonts w:hint="eastAsia"/>
+              </w:rPr>
+            </w:pPr>
+          </w:p>
+        </w:tc>
+        <w:tc>
+          <w:tcPr>
+            <w:tcW w:w="3355" w:type="dxa"/>
+          </w:tcPr>
+          <w:p>
+            <w:pPr>
+              <w:pStyle w:val="a9"/>
+              <w:numPr>
+                <w:ilvl w:val="0"/>
+                <w:numId w:val="9"/>
+              </w:numPr>
+              <w:ind w:left="326" w:hanging="283"/>
+              <w:rPr>
+                <w:rFonts w:hint="eastAsia"/>
+              </w:rPr>
+            </w:pPr>
+          </w:p>
+        </w:tc>
+      </w:tr>
+    </w:tbl>
+    <w:p>
+      <w:pPr>
+        <w:rPr>
+          <w:rFonts w:hint="eastAsia"/>
+          <w:b/>
+          <w:bCs/>
+        </w:rPr>
+      </w:pPr>
+    </w:p>
+    <w:p>
+      <w:pPr>
+        <w:rPr>
+          <w:rFonts w:hint="eastAsia"/>
+          <w:b/>
+          <w:bCs/>
+        </w:rPr>
+      </w:pPr>
+    </w:p>
+    <w:p>
+      <w:pPr>
+        <w:rPr>
+          <w:b/>
+          <w:bCs/>
+        </w:rPr>
+      </w:pPr>
+    </w:p>
+    <w:p>
+      <w:pPr>
+        <w:rPr>
           <w:b/>
           <w:bCs/>
         </w:rPr>
@@ -457,11 +1978,163 @@
     <w:p>
       <w:pPr>
         <w:rPr>
-          <w:rFonts w:hint="eastAsia"/>
-          <w:b/>
-          <w:bCs/>
-        </w:rPr>
-      </w:pPr>
+          <w:b/>
+          <w:bCs/>
+        </w:rPr>
+      </w:pPr>
+      <w:r>
+        <w:rPr>
+          <w:rFonts w:hint="eastAsia"/>
+          <w:b/>
+          <w:bCs/>
+        </w:rPr>
+        <w:t>TouchOn()</w:t>
+      </w:r>
+    </w:p>
+    <w:p>
+      <w:pPr>
+        <w:rPr>
+          <w:rFonts w:hint="eastAsia"/>
+          <w:b/>
+          <w:bCs/>
+        </w:rPr>
+      </w:pPr>
+      <w:r>
+        <w:rPr>
+          <w:rFonts w:hint="eastAsia"/>
+          <w:b/>
+          <w:bCs/>
+        </w:rPr>
+        <w:t xml:space="preserve">Trip </w:t>
+      </w:r>
+      <w:r>
+        <w:rPr>
+          <w:rFonts w:hint="eastAsia"/>
+          <w:b/>
+          <w:bCs/>
+        </w:rPr>
+        <w:t>→</w:t>
+      </w:r>
+      <w:r>
+        <w:rPr>
+          <w:rFonts w:hint="eastAsia"/>
+          <w:b/>
+          <w:bCs/>
+        </w:rPr>
+        <w:t xml:space="preserve"> scanner_id  </w:t>
+      </w:r>
+      <w:r>
+        <w:rPr>
+          <w:rFonts w:hint="eastAsia"/>
+          <w:b/>
+          <w:bCs/>
+        </w:rPr>
+        <w:t>→</w:t>
+      </w:r>
+      <w:r>
+        <w:rPr>
+          <w:rFonts w:hint="eastAsia"/>
+          <w:b/>
+          <w:bCs/>
+        </w:rPr>
+        <w:t xml:space="preserve"> device_location  </w:t>
+      </w:r>
+      <w:r>
+        <w:rPr>
+          <w:rFonts w:hint="eastAsia"/>
+          <w:b/>
+          <w:bCs/>
+        </w:rPr>
+        <w:t>→</w:t>
+      </w:r>
+      <w:r>
+        <w:rPr>
+          <w:rFonts w:hint="eastAsia"/>
+          <w:b/>
+          <w:bCs/>
+        </w:rPr>
+        <w:t xml:space="preserve"> vehicle_id  </w:t>
+      </w:r>
+      <w:r>
+        <w:rPr>
+          <w:rFonts w:hint="eastAsia"/>
+          <w:b/>
+          <w:bCs/>
+        </w:rPr>
+        <w:t>→</w:t>
+      </w:r>
+      <w:r>
+        <w:rPr>
+          <w:rFonts w:hint="eastAsia"/>
+          <w:b/>
+          <w:bCs/>
+        </w:rPr>
+        <w:t xml:space="preserve"> find current run_id  </w:t>
+      </w:r>
+      <w:r>
+        <w:rPr>
+          <w:rFonts w:hint="eastAsia"/>
+          <w:b/>
+          <w:bCs/>
+        </w:rPr>
+        <w:t>→</w:t>
+      </w:r>
+      <w:r>
+        <w:rPr>
+          <w:rFonts w:hint="eastAsia"/>
+          <w:b/>
+          <w:bCs/>
+        </w:rPr>
+        <w:t xml:space="preserve"> lookup VehicleStopLog or VehicleRealTimeLog  </w:t>
+      </w:r>
+      <w:r>
+        <w:rPr>
+          <w:rFonts w:hint="eastAsia"/>
+          <w:b/>
+          <w:bCs/>
+        </w:rPr>
+        <w:t>→</w:t>
+      </w:r>
+      <w:r>
+        <w:rPr>
+          <w:rFonts w:hint="eastAsia"/>
+          <w:b/>
+          <w:bCs/>
+        </w:rPr>
+        <w:t xml:space="preserve"> infer StopStation  </w:t>
+      </w:r>
+      <w:r>
+        <w:rPr>
+          <w:rFonts w:hint="eastAsia"/>
+          <w:b/>
+          <w:bCs/>
+        </w:rPr>
+        <w:t>→</w:t>
+      </w:r>
+      <w:r>
+        <w:rPr>
+          <w:rFonts w:hint="eastAsia"/>
+          <w:b/>
+          <w:bCs/>
+        </w:rPr>
+        <w:t xml:space="preserve"> derive Zone  </w:t>
+      </w:r>
+      <w:r>
+        <w:rPr>
+          <w:rFonts w:hint="eastAsia"/>
+          <w:b/>
+          <w:bCs/>
+        </w:rPr>
+        <w:t>→</w:t>
+      </w:r>
+      <w:r>
+        <w:rPr>
+          <w:rFonts w:hint="eastAsia"/>
+          <w:b/>
+          <w:bCs/>
+        </w:rPr>
+        <w:t xml:space="preserve"> calculate fare</w:t>
+      </w:r>
     </w:p>
     <w:p>
       <w:pPr>
@@ -475,7 +2148,6 @@
       <w:pPr>
         <w:widowControl/>
         <w:rPr>
-          <w:rFonts w:hint="eastAsia"/>
           <w:b/>
           <w:bCs/>
         </w:rPr>
@@ -504,7 +2176,7 @@
         </w:rPr>
         <w:t xml:space="preserve">Myki Interstate travel: </w:t>
       </w:r>
-      <w:hyperlink r:id="rId5" w:history="1">
+      <w:hyperlink r:id="rId6" w:history="1">
         <w:r>
           <w:rPr>
             <w:rStyle w:val="ae"/>
@@ -514,20 +2186,43 @@
       </w:hyperlink>
     </w:p>
     <w:p>
-      <w:pPr>
-        <w:rPr>
-          <w:rFonts w:hint="eastAsia"/>
-        </w:rPr>
-      </w:pPr>
       <w:r>
         <w:rPr>
           <w:rFonts w:hint="eastAsia"/>
         </w:rPr>
         <w:t xml:space="preserve">Myki pricing: </w:t>
       </w:r>
-      <w:r>
-        <w:t>https://www.ptv.vic.gov.au/tickets/fares/metropolitan-fares/#defaultfares</w:t>
-      </w:r>
+      <w:hyperlink r:id="rId7" w:history="1">
+        <w:r>
+          <w:rPr>
+            <w:rStyle w:val="ae"/>
+          </w:rPr>
+          <w:t>https://www.ptv.vic.gov.au/tickets/fares/metropolitan-fares/#defaultfares</w:t>
+        </w:r>
+      </w:hyperlink>
+    </w:p>
+    <w:p>
+      <w:r>
+        <w:rPr>
+          <w:rFonts w:hint="eastAsia"/>
+        </w:rPr>
+        <w:t xml:space="preserve">Stop Station data: </w:t>
+      </w:r>
+      <w:hyperlink r:id="rId8" w:history="1">
+        <w:r>
+          <w:rPr>
+            <w:rStyle w:val="ae"/>
+          </w:rPr>
+          <w:t>https://discover.data.vic.gov.au/dataset/annual-regional-train-station-patronage-station-entries/resource/f93a819a-351e-4242-a6f3-74d92cd682dc</w:t>
+        </w:r>
+      </w:hyperlink>
+    </w:p>
+    <w:p>
+      <w:pPr>
+        <w:rPr>
+          <w:rFonts w:hint="eastAsia"/>
+        </w:rPr>
+      </w:pPr>
     </w:p>
     <w:sectPr>
       <w:pgSz w:w="16838" w:h="11906" w:orient="landscape"/>
@@ -720,6 +2415,119 @@
     </w:lvl>
   </w:abstractNum>
   <w:abstractNum w:abstractNumId="2" w15:restartNumberingAfterBreak="0">
+    <w:nsid w:val="13B24CAF"/>
+    <w:multiLevelType w:val="hybridMultilevel"/>
+    <w:tmpl w:val="52EA6518"/>
+    <w:lvl w:ilvl="0" w:tplc="04090001">
+      <w:start w:val="1"/>
+      <w:numFmt w:val="bullet"/>
+      <w:lvlText w:val=""/>
+      <w:lvlJc w:val="left"/>
+      <w:pPr>
+        <w:ind w:left="840" w:hanging="480"/>
+      </w:pPr>
+      <w:rPr>
+        <w:rFonts w:ascii="Wingdings" w:hAnsi="Wingdings" w:hint="default"/>
+      </w:rPr>
+    </w:lvl>
+    <w:lvl w:ilvl="1" w:tplc="04090003" w:tentative="1">
+      <w:start w:val="1"/>
+      <w:numFmt w:val="bullet"/>
+      <w:lvlText w:val=""/>
+      <w:lvlJc w:val="left"/>
+      <w:pPr>
+        <w:ind w:left="1320" w:hanging="480"/>
+      </w:pPr>
+      <w:rPr>
+        <w:rFonts w:ascii="Wingdings" w:hAnsi="Wingdings" w:hint="default"/>
+      </w:rPr>
+    </w:lvl>
+    <w:lvl w:ilvl="2" w:tplc="04090005" w:tentative="1">
+      <w:start w:val="1"/>
+      <w:numFmt w:val="bullet"/>
+      <w:lvlText w:val=""/>
+      <w:lvlJc w:val="left"/>
+      <w:pPr>
+        <w:ind w:left="1800" w:hanging="480"/>
+      </w:pPr>
+      <w:rPr>
+        <w:rFonts w:ascii="Wingdings" w:hAnsi="Wingdings" w:hint="default"/>
+      </w:rPr>
+    </w:lvl>
+    <w:lvl w:ilvl="3" w:tplc="04090001" w:tentative="1">
+      <w:start w:val="1"/>
+      <w:numFmt w:val="bullet"/>
+      <w:lvlText w:val=""/>
+      <w:lvlJc w:val="left"/>
+      <w:pPr>
+        <w:ind w:left="2280" w:hanging="480"/>
+      </w:pPr>
+      <w:rPr>
+        <w:rFonts w:ascii="Wingdings" w:hAnsi="Wingdings" w:hint="default"/>
+      </w:rPr>
+    </w:lvl>
+    <w:lvl w:ilvl="4" w:tplc="04090003" w:tentative="1">
+      <w:start w:val="1"/>
+      <w:numFmt w:val="bullet"/>
+      <w:lvlText w:val=""/>
+      <w:lvlJc w:val="left"/>
+      <w:pPr>
+        <w:ind w:left="2760" w:hanging="480"/>
+      </w:pPr>
+      <w:rPr>
+        <w:rFonts w:ascii="Wingdings" w:hAnsi="Wingdings" w:hint="default"/>
+      </w:rPr>
+    </w:lvl>
+    <w:lvl w:ilvl="5" w:tplc="04090005" w:tentative="1">
+      <w:start w:val="1"/>
+      <w:numFmt w:val="bullet"/>
+      <w:lvlText w:val=""/>
+      <w:lvlJc w:val="left"/>
+      <w:pPr>
+        <w:ind w:left="3240" w:hanging="480"/>
+      </w:pPr>
+      <w:rPr>
+        <w:rFonts w:ascii="Wingdings" w:hAnsi="Wingdings" w:hint="default"/>
+      </w:rPr>
+    </w:lvl>
+    <w:lvl w:ilvl="6" w:tplc="04090001" w:tentative="1">
+      <w:start w:val="1"/>
+      <w:numFmt w:val="bullet"/>
+      <w:lvlText w:val=""/>
+      <w:lvlJc w:val="left"/>
+      <w:pPr>
+        <w:ind w:left="3720" w:hanging="480"/>
+      </w:pPr>
+      <w:rPr>
+        <w:rFonts w:ascii="Wingdings" w:hAnsi="Wingdings" w:hint="default"/>
+      </w:rPr>
+    </w:lvl>
+    <w:lvl w:ilvl="7" w:tplc="04090003" w:tentative="1">
+      <w:start w:val="1"/>
+      <w:numFmt w:val="bullet"/>
+      <w:lvlText w:val=""/>
+      <w:lvlJc w:val="left"/>
+      <w:pPr>
+        <w:ind w:left="4200" w:hanging="480"/>
+      </w:pPr>
+      <w:rPr>
+        <w:rFonts w:ascii="Wingdings" w:hAnsi="Wingdings" w:hint="default"/>
+      </w:rPr>
+    </w:lvl>
+    <w:lvl w:ilvl="8" w:tplc="04090005" w:tentative="1">
+      <w:start w:val="1"/>
+      <w:numFmt w:val="bullet"/>
+      <w:lvlText w:val=""/>
+      <w:lvlJc w:val="left"/>
+      <w:pPr>
+        <w:ind w:left="4680" w:hanging="480"/>
+      </w:pPr>
+      <w:rPr>
+        <w:rFonts w:ascii="Wingdings" w:hAnsi="Wingdings" w:hint="default"/>
+      </w:rPr>
+    </w:lvl>
+  </w:abstractNum>
+  <w:abstractNum w:abstractNumId="3" w15:restartNumberingAfterBreak="0">
     <w:nsid w:val="1A6E127D"/>
     <w:multiLevelType w:val="hybridMultilevel"/>
     <w:tmpl w:val="4AA616F0"/>
@@ -811,7 +2619,120 @@
       </w:pPr>
     </w:lvl>
   </w:abstractNum>
-  <w:abstractNum w:abstractNumId="3" w15:restartNumberingAfterBreak="0">
+  <w:abstractNum w:abstractNumId="4" w15:restartNumberingAfterBreak="0">
+    <w:nsid w:val="3321485B"/>
+    <w:multiLevelType w:val="hybridMultilevel"/>
+    <w:tmpl w:val="1D328CBC"/>
+    <w:lvl w:ilvl="0" w:tplc="04090001">
+      <w:start w:val="1"/>
+      <w:numFmt w:val="bullet"/>
+      <w:lvlText w:val=""/>
+      <w:lvlJc w:val="left"/>
+      <w:pPr>
+        <w:ind w:left="840" w:hanging="480"/>
+      </w:pPr>
+      <w:rPr>
+        <w:rFonts w:ascii="Wingdings" w:hAnsi="Wingdings" w:hint="default"/>
+      </w:rPr>
+    </w:lvl>
+    <w:lvl w:ilvl="1" w:tplc="04090003" w:tentative="1">
+      <w:start w:val="1"/>
+      <w:numFmt w:val="bullet"/>
+      <w:lvlText w:val=""/>
+      <w:lvlJc w:val="left"/>
+      <w:pPr>
+        <w:ind w:left="1320" w:hanging="480"/>
+      </w:pPr>
+      <w:rPr>
+        <w:rFonts w:ascii="Wingdings" w:hAnsi="Wingdings" w:hint="default"/>
+      </w:rPr>
+    </w:lvl>
+    <w:lvl w:ilvl="2" w:tplc="04090005" w:tentative="1">
+      <w:start w:val="1"/>
+      <w:numFmt w:val="bullet"/>
+      <w:lvlText w:val=""/>
+      <w:lvlJc w:val="left"/>
+      <w:pPr>
+        <w:ind w:left="1800" w:hanging="480"/>
+      </w:pPr>
+      <w:rPr>
+        <w:rFonts w:ascii="Wingdings" w:hAnsi="Wingdings" w:hint="default"/>
+      </w:rPr>
+    </w:lvl>
+    <w:lvl w:ilvl="3" w:tplc="04090001" w:tentative="1">
+      <w:start w:val="1"/>
+      <w:numFmt w:val="bullet"/>
+      <w:lvlText w:val=""/>
+      <w:lvlJc w:val="left"/>
+      <w:pPr>
+        <w:ind w:left="2280" w:hanging="480"/>
+      </w:pPr>
+      <w:rPr>
+        <w:rFonts w:ascii="Wingdings" w:hAnsi="Wingdings" w:hint="default"/>
+      </w:rPr>
+    </w:lvl>
+    <w:lvl w:ilvl="4" w:tplc="04090003" w:tentative="1">
+      <w:start w:val="1"/>
+      <w:numFmt w:val="bullet"/>
+      <w:lvlText w:val=""/>
+      <w:lvlJc w:val="left"/>
+      <w:pPr>
+        <w:ind w:left="2760" w:hanging="480"/>
+      </w:pPr>
+      <w:rPr>
+        <w:rFonts w:ascii="Wingdings" w:hAnsi="Wingdings" w:hint="default"/>
+      </w:rPr>
+    </w:lvl>
+    <w:lvl w:ilvl="5" w:tplc="04090005" w:tentative="1">
+      <w:start w:val="1"/>
+      <w:numFmt w:val="bullet"/>
+      <w:lvlText w:val=""/>
+      <w:lvlJc w:val="left"/>
+      <w:pPr>
+        <w:ind w:left="3240" w:hanging="480"/>
+      </w:pPr>
+      <w:rPr>
+        <w:rFonts w:ascii="Wingdings" w:hAnsi="Wingdings" w:hint="default"/>
+      </w:rPr>
+    </w:lvl>
+    <w:lvl w:ilvl="6" w:tplc="04090001" w:tentative="1">
+      <w:start w:val="1"/>
+      <w:numFmt w:val="bullet"/>
+      <w:lvlText w:val=""/>
+      <w:lvlJc w:val="left"/>
+      <w:pPr>
+        <w:ind w:left="3720" w:hanging="480"/>
+      </w:pPr>
+      <w:rPr>
+        <w:rFonts w:ascii="Wingdings" w:hAnsi="Wingdings" w:hint="default"/>
+      </w:rPr>
+    </w:lvl>
+    <w:lvl w:ilvl="7" w:tplc="04090003" w:tentative="1">
+      <w:start w:val="1"/>
+      <w:numFmt w:val="bullet"/>
+      <w:lvlText w:val=""/>
+      <w:lvlJc w:val="left"/>
+      <w:pPr>
+        <w:ind w:left="4200" w:hanging="480"/>
+      </w:pPr>
+      <w:rPr>
+        <w:rFonts w:ascii="Wingdings" w:hAnsi="Wingdings" w:hint="default"/>
+      </w:rPr>
+    </w:lvl>
+    <w:lvl w:ilvl="8" w:tplc="04090005" w:tentative="1">
+      <w:start w:val="1"/>
+      <w:numFmt w:val="bullet"/>
+      <w:lvlText w:val=""/>
+      <w:lvlJc w:val="left"/>
+      <w:pPr>
+        <w:ind w:left="4680" w:hanging="480"/>
+      </w:pPr>
+      <w:rPr>
+        <w:rFonts w:ascii="Wingdings" w:hAnsi="Wingdings" w:hint="default"/>
+      </w:rPr>
+    </w:lvl>
+  </w:abstractNum>
+  <w:abstractNum w:abstractNumId="5" w15:restartNumberingAfterBreak="0">
     <w:nsid w:val="48065A46"/>
     <w:multiLevelType w:val="hybridMultilevel"/>
     <w:tmpl w:val="1BCE199C"/>
@@ -900,7 +2821,211 @@
       </w:pPr>
     </w:lvl>
   </w:abstractNum>
-  <w:abstractNum w:abstractNumId="4" w15:restartNumberingAfterBreak="0">
+  <w:abstractNum w:abstractNumId="6" w15:restartNumberingAfterBreak="0">
+    <w:nsid w:val="5D037F15"/>
+    <w:multiLevelType w:val="hybridMultilevel"/>
+    <w:tmpl w:val="AAF2B436"/>
+    <w:lvl w:ilvl="0" w:tplc="9482BCCE">
+      <w:start w:val="1"/>
+      <w:numFmt w:val="decimal"/>
+      <w:lvlText w:val="%1."/>
+      <w:lvlJc w:val="left"/>
+      <w:pPr>
+        <w:ind w:left="360" w:hanging="360"/>
+      </w:pPr>
+      <w:rPr>
+        <w:rFonts w:hint="default"/>
+      </w:rPr>
+    </w:lvl>
+    <w:lvl w:ilvl="1" w:tplc="04090019">
+      <w:start w:val="1"/>
+      <w:numFmt w:val="ideographTraditional"/>
+      <w:lvlText w:val="%2、"/>
+      <w:lvlJc w:val="left"/>
+      <w:pPr>
+        <w:ind w:left="960" w:hanging="480"/>
+      </w:pPr>
+    </w:lvl>
+    <w:lvl w:ilvl="2" w:tplc="0409001B" w:tentative="1">
+      <w:start w:val="1"/>
+      <w:numFmt w:val="lowerRoman"/>
+      <w:lvlText w:val="%3."/>
+      <w:lvlJc w:val="right"/>
+      <w:pPr>
+        <w:ind w:left="1440" w:hanging="480"/>
+      </w:pPr>
+    </w:lvl>
+    <w:lvl w:ilvl="3" w:tplc="0409000F" w:tentative="1">
+      <w:start w:val="1"/>
+      <w:numFmt w:val="decimal"/>
+      <w:lvlText w:val="%4."/>
+      <w:lvlJc w:val="left"/>
+      <w:pPr>
+        <w:ind w:left="1920" w:hanging="480"/>
+      </w:pPr>
+    </w:lvl>
+    <w:lvl w:ilvl="4" w:tplc="04090019" w:tentative="1">
+      <w:start w:val="1"/>
+      <w:numFmt w:val="ideographTraditional"/>
+      <w:lvlText w:val="%5、"/>
+      <w:lvlJc w:val="left"/>
+      <w:pPr>
+        <w:ind w:left="2400" w:hanging="480"/>
+      </w:pPr>
+    </w:lvl>
+    <w:lvl w:ilvl="5" w:tplc="0409001B" w:tentative="1">
+      <w:start w:val="1"/>
+      <w:numFmt w:val="lowerRoman"/>
+      <w:lvlText w:val="%6."/>
+      <w:lvlJc w:val="right"/>
+      <w:pPr>
+        <w:ind w:left="2880" w:hanging="480"/>
+      </w:pPr>
+    </w:lvl>
+    <w:lvl w:ilvl="6" w:tplc="0409000F" w:tentative="1">
+      <w:start w:val="1"/>
+      <w:numFmt w:val="decimal"/>
+      <w:lvlText w:val="%7."/>
+      <w:lvlJc w:val="left"/>
+      <w:pPr>
+        <w:ind w:left="3360" w:hanging="480"/>
+      </w:pPr>
+    </w:lvl>
+    <w:lvl w:ilvl="7" w:tplc="04090019" w:tentative="1">
+      <w:start w:val="1"/>
+      <w:numFmt w:val="ideographTraditional"/>
+      <w:lvlText w:val="%8、"/>
+      <w:lvlJc w:val="left"/>
+      <w:pPr>
+        <w:ind w:left="3840" w:hanging="480"/>
+      </w:pPr>
+    </w:lvl>
+    <w:lvl w:ilvl="8" w:tplc="0409001B" w:tentative="1">
+      <w:start w:val="1"/>
+      <w:numFmt w:val="lowerRoman"/>
+      <w:lvlText w:val="%9."/>
+      <w:lvlJc w:val="right"/>
+      <w:pPr>
+        <w:ind w:left="4320" w:hanging="480"/>
+      </w:pPr>
+    </w:lvl>
+  </w:abstractNum>
+  <w:abstractNum w:abstractNumId="7" w15:restartNumberingAfterBreak="0">
+    <w:nsid w:val="66005B73"/>
+    <w:multiLevelType w:val="hybridMultilevel"/>
+    <w:tmpl w:val="3AF2C126"/>
+    <w:lvl w:ilvl="0" w:tplc="609CA168">
+      <w:start w:val="1"/>
+      <w:numFmt w:val="bullet"/>
+      <w:lvlText w:val=""/>
+      <w:lvlJc w:val="left"/>
+      <w:pPr>
+        <w:ind w:left="523" w:hanging="480"/>
+      </w:pPr>
+      <w:rPr>
+        <w:rFonts w:ascii="Wingdings" w:hAnsi="Wingdings" w:hint="default"/>
+        <w:sz w:val="21"/>
+        <w:szCs w:val="21"/>
+      </w:rPr>
+    </w:lvl>
+    <w:lvl w:ilvl="1" w:tplc="04090003" w:tentative="1">
+      <w:start w:val="1"/>
+      <w:numFmt w:val="bullet"/>
+      <w:lvlText w:val=""/>
+      <w:lvlJc w:val="left"/>
+      <w:pPr>
+        <w:ind w:left="1003" w:hanging="480"/>
+      </w:pPr>
+      <w:rPr>
+        <w:rFonts w:ascii="Wingdings" w:hAnsi="Wingdings" w:hint="default"/>
+      </w:rPr>
+    </w:lvl>
+    <w:lvl w:ilvl="2" w:tplc="04090005" w:tentative="1">
+      <w:start w:val="1"/>
+      <w:numFmt w:val="bullet"/>
+      <w:lvlText w:val=""/>
+      <w:lvlJc w:val="left"/>
+      <w:pPr>
+        <w:ind w:left="1483" w:hanging="480"/>
+      </w:pPr>
+      <w:rPr>
+        <w:rFonts w:ascii="Wingdings" w:hAnsi="Wingdings" w:hint="default"/>
+      </w:rPr>
+    </w:lvl>
+    <w:lvl w:ilvl="3" w:tplc="04090001" w:tentative="1">
+      <w:start w:val="1"/>
+      <w:numFmt w:val="bullet"/>
+      <w:lvlText w:val=""/>
+      <w:lvlJc w:val="left"/>
+      <w:pPr>
+        <w:ind w:left="1963" w:hanging="480"/>
+      </w:pPr>
+      <w:rPr>
+        <w:rFonts w:ascii="Wingdings" w:hAnsi="Wingdings" w:hint="default"/>
+      </w:rPr>
+    </w:lvl>
+    <w:lvl w:ilvl="4" w:tplc="04090003" w:tentative="1">
+      <w:start w:val="1"/>
+      <w:numFmt w:val="bullet"/>
+      <w:lvlText w:val=""/>
+      <w:lvlJc w:val="left"/>
+      <w:pPr>
+        <w:ind w:left="2443" w:hanging="480"/>
+      </w:pPr>
+      <w:rPr>
+        <w:rFonts w:ascii="Wingdings" w:hAnsi="Wingdings" w:hint="default"/>
+      </w:rPr>
+    </w:lvl>
+    <w:lvl w:ilvl="5" w:tplc="04090005" w:tentative="1">
+      <w:start w:val="1"/>
+      <w:numFmt w:val="bullet"/>
+      <w:lvlText w:val=""/>
+      <w:lvlJc w:val="left"/>
+      <w:pPr>
+        <w:ind w:left="2923" w:hanging="480"/>
+      </w:pPr>
+      <w:rPr>
+        <w:rFonts w:ascii="Wingdings" w:hAnsi="Wingdings" w:hint="default"/>
+      </w:rPr>
+    </w:lvl>
+    <w:lvl w:ilvl="6" w:tplc="04090001" w:tentative="1">
+      <w:start w:val="1"/>
+      <w:numFmt w:val="bullet"/>
+      <w:lvlText w:val=""/>
+      <w:lvlJc w:val="left"/>
+      <w:pPr>
+        <w:ind w:left="3403" w:hanging="480"/>
+      </w:pPr>
+      <w:rPr>
+        <w:rFonts w:ascii="Wingdings" w:hAnsi="Wingdings" w:hint="default"/>
+      </w:rPr>
+    </w:lvl>
+    <w:lvl w:ilvl="7" w:tplc="04090003" w:tentative="1">
+      <w:start w:val="1"/>
+      <w:numFmt w:val="bullet"/>
+      <w:lvlText w:val=""/>
+      <w:lvlJc w:val="left"/>
+      <w:pPr>
+        <w:ind w:left="3883" w:hanging="480"/>
+      </w:pPr>
+      <w:rPr>
+        <w:rFonts w:ascii="Wingdings" w:hAnsi="Wingdings" w:hint="default"/>
+      </w:rPr>
+    </w:lvl>
+    <w:lvl w:ilvl="8" w:tplc="04090005" w:tentative="1">
+      <w:start w:val="1"/>
+      <w:numFmt w:val="bullet"/>
+      <w:lvlText w:val=""/>
+      <w:lvlJc w:val="left"/>
+      <w:pPr>
+        <w:ind w:left="4363" w:hanging="480"/>
+      </w:pPr>
+      <w:rPr>
+        <w:rFonts w:ascii="Wingdings" w:hAnsi="Wingdings" w:hint="default"/>
+      </w:rPr>
+    </w:lvl>
+  </w:abstractNum>
+  <w:abstractNum w:abstractNumId="8" w15:restartNumberingAfterBreak="0">
     <w:nsid w:val="73501DF6"/>
     <w:multiLevelType w:val="hybridMultilevel"/>
     <w:tmpl w:val="96F8231C"/>
@@ -990,19 +3115,31 @@
     </w:lvl>
   </w:abstractNum>
   <w:num w:numId="1" w16cid:durableId="735854446">
-    <w:abstractNumId w:val="2"/>
+    <w:abstractNumId w:val="3"/>
   </w:num>
   <w:num w:numId="2" w16cid:durableId="678852947">
-    <w:abstractNumId w:val="3"/>
+    <w:abstractNumId w:val="5"/>
   </w:num>
   <w:num w:numId="3" w16cid:durableId="188220280">
     <w:abstractNumId w:val="1"/>
   </w:num>
   <w:num w:numId="4" w16cid:durableId="882134615">
-    <w:abstractNumId w:val="4"/>
+    <w:abstractNumId w:val="8"/>
   </w:num>
   <w:num w:numId="5" w16cid:durableId="692730950">
     <w:abstractNumId w:val="0"/>
+  </w:num>
+  <w:num w:numId="6" w16cid:durableId="1313870540">
+    <w:abstractNumId w:val="6"/>
+  </w:num>
+  <w:num w:numId="7" w16cid:durableId="496926522">
+    <w:abstractNumId w:val="4"/>
+  </w:num>
+  <w:num w:numId="8" w16cid:durableId="1755516848">
+    <w:abstractNumId w:val="2"/>
+  </w:num>
+  <w:num w:numId="9" w16cid:durableId="371661183">
+    <w:abstractNumId w:val="7"/>
   </w:num>
 </w:numbering>
 </file>
@@ -1947,6 +4084,53 @@
       <w:shd w:val="clear" w:color="auto" w:fill="E1DFDD"/>
     </w:rPr>
   </w:style>
+  <w:style w:type="table" w:styleId="af0">
+    <w:name w:val="Table Grid"/>
+    <w:basedOn w:val="a1"/>
+    <w:uiPriority w:val="39"/>
+    <w:rsid w:val="0063110A"/>
+    <w:pPr>
+      <w:spacing w:after="0" w:line="240" w:lineRule="auto"/>
+    </w:pPr>
+    <w:tblPr>
+      <w:tblBorders>
+        <w:top w:val="single" w:sz="4" w:space="0" w:color="auto"/>
+        <w:left w:val="single" w:sz="4" w:space="0" w:color="auto"/>
+        <w:bottom w:val="single" w:sz="4" w:space="0" w:color="auto"/>
+        <w:right w:val="single" w:sz="4" w:space="0" w:color="auto"/>
+        <w:insideH w:val="single" w:sz="4" w:space="0" w:color="auto"/>
+        <w:insideV w:val="single" w:sz="4" w:space="0" w:color="auto"/>
+      </w:tblBorders>
+    </w:tblPr>
+  </w:style>
+  <w:style w:type="character" w:styleId="af1">
+    <w:name w:val="Strong"/>
+    <w:basedOn w:val="a0"/>
+    <w:uiPriority w:val="22"/>
+    <w:qFormat/>
+    <w:rsid w:val="00E72AAE"/>
+    <w:rPr>
+      <w:b/>
+      <w:bCs/>
+    </w:rPr>
+  </w:style>
+  <w:style w:type="paragraph" w:styleId="Web">
+    <w:name w:val="Normal (Web)"/>
+    <w:basedOn w:val="a"/>
+    <w:uiPriority w:val="99"/>
+    <w:semiHidden/>
+    <w:unhideWhenUsed/>
+    <w:rsid w:val="004850E1"/>
+    <w:pPr>
+      <w:widowControl/>
+      <w:spacing w:before="100" w:beforeAutospacing="1" w:after="100" w:afterAutospacing="1" w:line="240" w:lineRule="auto"/>
+    </w:pPr>
+    <w:rPr>
+      <w:rFonts w:ascii="新細明體" w:eastAsia="新細明體" w:hAnsi="新細明體" w:cs="新細明體"/>
+      <w:kern w:val="0"/>
+      <w14:ligatures w14:val="none"/>
+    </w:rPr>
+  </w:style>
 </w:styles>
 </file>
 

</xml_diff>

<commit_message>
Update 2.0 Database Description part
</commit_message>
<xml_diff>
--- a/Database/MykiSystemDesign/ER_Diagram_s4068959.docx
+++ b/Database/MykiSystemDesign/ER_Diagram_s4068959.docx
@@ -118,7 +118,6 @@
     <w:p>
       <w:pPr>
         <w:rPr>
-          <w:rFonts w:hint="eastAsia"/>
           <w:b/>
           <w:bCs/>
         </w:rPr>
@@ -254,7 +253,6 @@
     <w:p>
       <w:pPr>
         <w:rPr>
-          <w:rFonts w:hint="eastAsia"/>
           <w:b/>
           <w:bCs/>
         </w:rPr>
@@ -680,30 +678,135 @@
           <w:ilvl w:val="0"/>
           <w:numId w:val="3"/>
         </w:numPr>
-      </w:pPr>
-    </w:p>
-    <w:p>
-      <w:pPr>
-        <w:rPr>
-          <w:b/>
-          <w:bCs/>
-        </w:rPr>
-      </w:pPr>
-    </w:p>
-    <w:p>
-      <w:pPr>
-        <w:rPr>
-          <w:rFonts w:hint="eastAsia"/>
-          <w:b/>
-          <w:bCs/>
-        </w:rPr>
-      </w:pPr>
-      <w:r>
-        <w:rPr>
-          <w:rFonts w:hint="eastAsia"/>
-          <w:b/>
-          <w:bCs/>
-        </w:rPr>
+        <w:rPr>
+          <w:color w:val="000000" w:themeColor="text1"/>
+        </w:rPr>
+      </w:pPr>
+      <w:r>
+        <w:rPr>
+          <w:rFonts w:hint="eastAsia"/>
+        </w:rPr>
+        <w:t>If you travel only within Zone 1/2 boundary overlap and Zone 2, the system will charge you only the</w:t>
+      </w:r>
+      <w:r>
+        <w:rPr>
+          <w:rFonts w:hint="eastAsia"/>
+          <w:color w:val="000000" w:themeColor="text1"/>
+        </w:rPr>
+        <w:t xml:space="preserve"> Zone 2 price.</w:t>
+      </w:r>
+    </w:p>
+    <w:p>
+      <w:pPr>
+        <w:pStyle w:val="a9"/>
+        <w:numPr>
+          <w:ilvl w:val="0"/>
+          <w:numId w:val="3"/>
+        </w:numPr>
+        <w:rPr>
+          <w:color w:val="000000" w:themeColor="text1"/>
+        </w:rPr>
+      </w:pPr>
+      <w:r>
+        <w:rPr>
+          <w:rFonts w:hint="eastAsia"/>
+          <w:color w:val="000000" w:themeColor="text1"/>
+        </w:rPr>
+        <w:t xml:space="preserve">The rest will be charged to you </w:t>
+      </w:r>
+      <w:r>
+        <w:rPr>
+          <w:color w:val="000000" w:themeColor="text1"/>
+        </w:rPr>
+        <w:t>Zone 1+2</w:t>
+      </w:r>
+      <w:r>
+        <w:rPr>
+          <w:rFonts w:hint="eastAsia"/>
+          <w:color w:val="000000" w:themeColor="text1"/>
+        </w:rPr>
+        <w:t xml:space="preserve"> 2-hour fare</w:t>
+      </w:r>
+    </w:p>
+    <w:p>
+      <w:pPr>
+        <w:rPr>
+          <w:b/>
+          <w:bCs/>
+        </w:rPr>
+      </w:pPr>
+    </w:p>
+    <w:p>
+      <w:pPr>
+        <w:rPr>
+          <w:b/>
+          <w:bCs/>
+        </w:rPr>
+      </w:pPr>
+    </w:p>
+    <w:p>
+      <w:pPr>
+        <w:rPr>
+          <w:b/>
+          <w:bCs/>
+        </w:rPr>
+      </w:pPr>
+    </w:p>
+    <w:p>
+      <w:pPr>
+        <w:rPr>
+          <w:b/>
+          <w:bCs/>
+        </w:rPr>
+      </w:pPr>
+    </w:p>
+    <w:p>
+      <w:pPr>
+        <w:rPr>
+          <w:b/>
+          <w:bCs/>
+        </w:rPr>
+      </w:pPr>
+    </w:p>
+    <w:p>
+      <w:pPr>
+        <w:rPr>
+          <w:b/>
+          <w:bCs/>
+        </w:rPr>
+      </w:pPr>
+    </w:p>
+    <w:p>
+      <w:pPr>
+        <w:rPr>
+          <w:b/>
+          <w:bCs/>
+        </w:rPr>
+      </w:pPr>
+    </w:p>
+    <w:p>
+      <w:pPr>
+        <w:rPr>
+          <w:rFonts w:hint="eastAsia"/>
+          <w:b/>
+          <w:bCs/>
+        </w:rPr>
+      </w:pPr>
+    </w:p>
+    <w:p>
+      <w:pPr>
+        <w:rPr>
+          <w:b/>
+          <w:bCs/>
+        </w:rPr>
+      </w:pPr>
+      <w:r>
+        <w:rPr>
+          <w:rFonts w:hint="eastAsia"/>
+          <w:b/>
+          <w:bCs/>
+        </w:rPr>
+        <w:lastRenderedPageBreak/>
         <w:t>Entities:</w:t>
       </w:r>
     </w:p>
@@ -714,10 +817,10 @@
         <w:tblLook w:val="04A0" w:firstRow="1" w:lastRow="0" w:firstColumn="1" w:lastColumn="0" w:noHBand="0" w:noVBand="1"/>
       </w:tblPr>
       <w:tblGrid>
-        <w:gridCol w:w="1948"/>
-        <w:gridCol w:w="3798"/>
-        <w:gridCol w:w="4847"/>
-        <w:gridCol w:w="3355"/>
+        <w:gridCol w:w="2430"/>
+        <w:gridCol w:w="3595"/>
+        <w:gridCol w:w="4661"/>
+        <w:gridCol w:w="3262"/>
       </w:tblGrid>
       <w:tr>
         <w:tc>
@@ -727,7 +830,6 @@
           <w:p>
             <w:pPr>
               <w:rPr>
-                <w:rFonts w:hint="eastAsia"/>
                 <w:b/>
                 <w:bCs/>
               </w:rPr>
@@ -742,7 +844,6 @@
             <w:pPr>
               <w:jc w:val="center"/>
               <w:rPr>
-                <w:rFonts w:hint="eastAsia"/>
                 <w:b/>
                 <w:bCs/>
               </w:rPr>
@@ -765,7 +866,6 @@
             <w:pPr>
               <w:jc w:val="center"/>
               <w:rPr>
-                <w:rFonts w:hint="eastAsia"/>
                 <w:b/>
                 <w:bCs/>
               </w:rPr>
@@ -787,7 +887,6 @@
           <w:p>
             <w:pPr>
               <w:rPr>
-                <w:rFonts w:hint="eastAsia"/>
                 <w:b/>
                 <w:bCs/>
               </w:rPr>
@@ -822,7 +921,7 @@
                 <w:b/>
                 <w:bCs/>
               </w:rPr>
-              <w:t>MykiCard</w:t>
+              <w:t>CustomerAccount</w:t>
             </w:r>
           </w:p>
         </w:tc>
@@ -840,51 +939,24 @@
               <w:ind w:left="326" w:hanging="283"/>
             </w:pPr>
             <w:r>
-              <w:rPr>
-                <w:rFonts w:hint="eastAsia"/>
-              </w:rPr>
-              <w:t>I</w:t>
-            </w:r>
-            <w:r>
-              <w:rPr>
-                <w:rFonts w:hint="eastAsia"/>
-              </w:rPr>
-              <w:t>dentify</w:t>
-            </w:r>
-            <w:r>
-              <w:rPr>
-                <w:rFonts w:hint="eastAsia"/>
-              </w:rPr>
-              <w:t xml:space="preserve"> users and deduct objects</w:t>
-            </w:r>
-          </w:p>
-          <w:p>
-            <w:pPr>
-              <w:pStyle w:val="a9"/>
-              <w:numPr>
-                <w:ilvl w:val="0"/>
-                <w:numId w:val="9"/>
-              </w:numPr>
-              <w:ind w:left="326" w:hanging="283"/>
-              <w:rPr>
-                <w:rFonts w:hint="eastAsia"/>
-              </w:rPr>
-            </w:pPr>
-            <w:r>
-              <w:rPr>
-                <w:rFonts w:hint="eastAsia"/>
-              </w:rPr>
-              <w:t>Can be anonymous (no link to customer account needed)</w:t>
-            </w:r>
-          </w:p>
-          <w:p>
-            <w:pPr>
-              <w:rPr>
-                <w:rFonts w:hint="eastAsia"/>
-                <w:b/>
-                <w:bCs/>
-              </w:rPr>
-            </w:pPr>
+              <w:t>Represents registered customer accounts</w:t>
+            </w:r>
+          </w:p>
+          <w:p>
+            <w:pPr>
+              <w:pStyle w:val="a9"/>
+              <w:numPr>
+                <w:ilvl w:val="0"/>
+                <w:numId w:val="9"/>
+              </w:numPr>
+              <w:ind w:left="326" w:hanging="283"/>
+              <w:rPr>
+                <w:rFonts w:hint="eastAsia"/>
+              </w:rPr>
+            </w:pPr>
+            <w:r>
+              <w:t>May hold 0 or more MykiCards</w:t>
+            </w:r>
           </w:p>
         </w:tc>
         <w:tc>
@@ -901,55 +973,133 @@
               <w:ind w:left="326" w:hanging="283"/>
             </w:pPr>
             <w:r>
-              <w:rPr>
-                <w:rFonts w:hint="eastAsia"/>
-              </w:rPr>
-              <w:t>card_id (PK)</w:t>
-            </w:r>
-          </w:p>
-          <w:p>
-            <w:pPr>
-              <w:pStyle w:val="a9"/>
-              <w:numPr>
-                <w:ilvl w:val="0"/>
-                <w:numId w:val="9"/>
-              </w:numPr>
-              <w:ind w:left="326" w:hanging="283"/>
-            </w:pPr>
-            <w:r>
-              <w:rPr>
-                <w:rFonts w:hint="eastAsia"/>
-              </w:rPr>
-              <w:t>balance</w:t>
-            </w:r>
-          </w:p>
-          <w:p>
-            <w:pPr>
-              <w:pStyle w:val="a9"/>
-              <w:numPr>
-                <w:ilvl w:val="0"/>
-                <w:numId w:val="9"/>
-              </w:numPr>
-              <w:ind w:left="326" w:hanging="283"/>
-              <w:rPr>
-                <w:rFonts w:hint="eastAsia"/>
-              </w:rPr>
-            </w:pPr>
-            <w:r>
-              <w:rPr>
-                <w:rFonts w:hint="eastAsia"/>
-              </w:rPr>
-              <w:t>customer_id (nullable FK)</w:t>
-            </w:r>
-          </w:p>
-          <w:p>
-            <w:pPr>
-              <w:rPr>
-                <w:rFonts w:hint="eastAsia"/>
-                <w:b/>
-                <w:bCs/>
-              </w:rPr>
-            </w:pPr>
+              <w:t>customer_id (PK)</w:t>
+            </w:r>
+          </w:p>
+          <w:p>
+            <w:pPr>
+              <w:pStyle w:val="a9"/>
+              <w:numPr>
+                <w:ilvl w:val="0"/>
+                <w:numId w:val="9"/>
+              </w:numPr>
+              <w:ind w:left="326" w:hanging="283"/>
+            </w:pPr>
+            <w:r>
+              <w:t>full_name</w:t>
+            </w:r>
+          </w:p>
+          <w:p>
+            <w:pPr>
+              <w:pStyle w:val="a9"/>
+              <w:numPr>
+                <w:ilvl w:val="0"/>
+                <w:numId w:val="9"/>
+              </w:numPr>
+              <w:ind w:left="326" w:hanging="283"/>
+            </w:pPr>
+            <w:r>
+              <w:t>email</w:t>
+            </w:r>
+          </w:p>
+          <w:p>
+            <w:pPr>
+              <w:pStyle w:val="a9"/>
+              <w:numPr>
+                <w:ilvl w:val="0"/>
+                <w:numId w:val="9"/>
+              </w:numPr>
+              <w:ind w:left="326" w:hanging="283"/>
+            </w:pPr>
+            <w:r>
+              <w:t>phone_num</w:t>
+            </w:r>
+          </w:p>
+          <w:p>
+            <w:pPr>
+              <w:pStyle w:val="a9"/>
+              <w:numPr>
+                <w:ilvl w:val="0"/>
+                <w:numId w:val="9"/>
+              </w:numPr>
+              <w:ind w:left="326" w:hanging="283"/>
+            </w:pPr>
+            <w:r>
+              <w:t>address</w:t>
+            </w:r>
+          </w:p>
+          <w:p>
+            <w:pPr>
+              <w:pStyle w:val="a9"/>
+              <w:numPr>
+                <w:ilvl w:val="0"/>
+                <w:numId w:val="9"/>
+              </w:numPr>
+              <w:ind w:left="326" w:hanging="283"/>
+            </w:pPr>
+            <w:r>
+              <w:t>dob</w:t>
+            </w:r>
+          </w:p>
+          <w:p>
+            <w:pPr>
+              <w:pStyle w:val="a9"/>
+              <w:numPr>
+                <w:ilvl w:val="0"/>
+                <w:numId w:val="9"/>
+              </w:numPr>
+              <w:ind w:left="326" w:hanging="283"/>
+            </w:pPr>
+            <w:r>
+              <w:t>regis</w:t>
+            </w:r>
+            <w:r>
+              <w:rPr>
+                <w:rFonts w:hint="eastAsia"/>
+              </w:rPr>
+              <w:t>ter</w:t>
+            </w:r>
+            <w:r>
+              <w:t>_date</w:t>
+            </w:r>
+          </w:p>
+          <w:p>
+            <w:pPr>
+              <w:pStyle w:val="a9"/>
+              <w:numPr>
+                <w:ilvl w:val="0"/>
+                <w:numId w:val="9"/>
+              </w:numPr>
+              <w:ind w:left="326" w:hanging="283"/>
+            </w:pPr>
+            <w:r>
+              <w:t>acc</w:t>
+            </w:r>
+            <w:r>
+              <w:rPr>
+                <w:rFonts w:hint="eastAsia"/>
+              </w:rPr>
+              <w:t>ount</w:t>
+            </w:r>
+            <w:r>
+              <w:t>_status</w:t>
+            </w:r>
+          </w:p>
+          <w:p>
+            <w:pPr>
+              <w:pStyle w:val="a9"/>
+              <w:numPr>
+                <w:ilvl w:val="0"/>
+                <w:numId w:val="9"/>
+              </w:numPr>
+              <w:ind w:left="326" w:hanging="283"/>
+              <w:rPr>
+                <w:rFonts w:hint="eastAsia"/>
+              </w:rPr>
+            </w:pPr>
+            <w:r>
+              <w:t>password_hash</w:t>
+            </w:r>
           </w:p>
         </w:tc>
         <w:tc>
@@ -964,10 +1114,19 @@
                 <w:numId w:val="9"/>
               </w:numPr>
               <w:ind w:left="326" w:hanging="283"/>
-              <w:rPr>
-                <w:rFonts w:hint="eastAsia"/>
-              </w:rPr>
-            </w:pPr>
+            </w:pPr>
+            <w:r>
+              <w:t>Optional</w:t>
+            </w:r>
+            <w:r>
+              <w:rPr>
+                <w:rFonts w:hint="eastAsia"/>
+              </w:rPr>
+              <w:t xml:space="preserve">: </w:t>
+            </w:r>
+            <w:r>
+              <w:t>card may be anonymous</w:t>
+            </w:r>
           </w:p>
         </w:tc>
       </w:tr>
@@ -979,7 +1138,6 @@
           <w:p>
             <w:pPr>
               <w:rPr>
-                <w:rFonts w:hint="eastAsia"/>
                 <w:b/>
                 <w:bCs/>
               </w:rPr>
@@ -990,7 +1148,7 @@
                 <w:b/>
                 <w:bCs/>
               </w:rPr>
-              <w:t>Trip</w:t>
+              <w:t>MykiCard</w:t>
             </w:r>
           </w:p>
         </w:tc>
@@ -1008,66 +1166,54 @@
               <w:ind w:left="326" w:hanging="283"/>
             </w:pPr>
             <w:r>
-              <w:t xml:space="preserve">Represents a single </w:t>
-            </w:r>
-            <w:r>
-              <w:rPr>
-                <w:rStyle w:val="af1"/>
-              </w:rPr>
-              <w:t>transport journey</w:t>
-            </w:r>
-            <w:r>
-              <w:t xml:space="preserve"> (from touch on to touch off)</w:t>
-            </w:r>
-            <w:r>
-              <w:rPr>
-                <w:rFonts w:hint="eastAsia"/>
-              </w:rPr>
-              <w:t xml:space="preserve"> </w:t>
-            </w:r>
-          </w:p>
-          <w:p>
-            <w:pPr>
-              <w:pStyle w:val="a9"/>
-              <w:numPr>
-                <w:ilvl w:val="0"/>
-                <w:numId w:val="9"/>
-              </w:numPr>
-              <w:ind w:left="326" w:hanging="283"/>
-            </w:pPr>
-            <w:r>
-              <w:rPr>
-                <w:rFonts w:hint="eastAsia"/>
-              </w:rPr>
-              <w:t xml:space="preserve">Every touch-on action will have </w:t>
-            </w:r>
-            <w:r>
-              <w:rPr>
-                <w:rFonts w:hint="eastAsia"/>
-              </w:rPr>
-              <w:lastRenderedPageBreak/>
-              <w:t>a corresponding trip record</w:t>
-            </w:r>
-          </w:p>
-          <w:p>
-            <w:pPr>
-              <w:pStyle w:val="a9"/>
-              <w:numPr>
-                <w:ilvl w:val="0"/>
-                <w:numId w:val="9"/>
-              </w:numPr>
-              <w:ind w:left="326" w:hanging="283"/>
-              <w:rPr>
-                <w:rFonts w:hint="eastAsia"/>
-              </w:rPr>
-            </w:pPr>
-            <w:r>
-              <w:rPr>
-                <w:rFonts w:hint="eastAsia"/>
-              </w:rPr>
-              <w:t>A trip may or may not involve an actual fare charge</w:t>
-            </w:r>
-          </w:p>
+              <w:rPr>
+                <w:rFonts w:hint="eastAsia"/>
+              </w:rPr>
+              <w:t>I</w:t>
+            </w:r>
+            <w:r>
+              <w:rPr>
+                <w:rFonts w:hint="eastAsia"/>
+              </w:rPr>
+              <w:t>dentify</w:t>
+            </w:r>
+            <w:r>
+              <w:rPr>
+                <w:rFonts w:hint="eastAsia"/>
+              </w:rPr>
+              <w:t xml:space="preserve"> users and deduct objects</w:t>
+            </w:r>
+          </w:p>
+          <w:p>
+            <w:pPr>
+              <w:pStyle w:val="a9"/>
+              <w:numPr>
+                <w:ilvl w:val="0"/>
+                <w:numId w:val="9"/>
+              </w:numPr>
+              <w:ind w:left="326" w:hanging="283"/>
+            </w:pPr>
+            <w:r>
+              <w:rPr>
+                <w:rFonts w:hint="eastAsia"/>
+              </w:rPr>
+              <w:t>Can be anonymous (no link to customer account needed)</w:t>
+            </w:r>
+          </w:p>
+          <w:p>
+            <w:pPr>
+              <w:pStyle w:val="a9"/>
+              <w:numPr>
+                <w:ilvl w:val="0"/>
+                <w:numId w:val="9"/>
+              </w:numPr>
+              <w:ind w:left="326" w:hanging="283"/>
+            </w:pPr>
+            <w:r>
+              <w:t>Used to initiate trips and hold value</w:t>
+            </w:r>
+          </w:p>
+          <w:p/>
         </w:tc>
         <w:tc>
           <w:tcPr>
@@ -1083,196 +1229,59 @@
               <w:ind w:left="326" w:hanging="283"/>
             </w:pPr>
             <w:r>
-              <w:rPr>
-                <w:rFonts w:hint="eastAsia"/>
-              </w:rPr>
-              <w:lastRenderedPageBreak/>
-              <w:t>trip_id (PK)</w:t>
-            </w:r>
-          </w:p>
-          <w:p>
-            <w:pPr>
-              <w:pStyle w:val="a9"/>
-              <w:numPr>
-                <w:ilvl w:val="0"/>
-                <w:numId w:val="9"/>
-              </w:numPr>
-              <w:ind w:left="326" w:hanging="283"/>
-            </w:pPr>
-            <w:r>
-              <w:rPr>
-                <w:rFonts w:hint="eastAsia"/>
-              </w:rPr>
-              <w:t>card_id (FK)</w:t>
-            </w:r>
-          </w:p>
-          <w:p>
-            <w:pPr>
-              <w:pStyle w:val="a9"/>
-              <w:numPr>
-                <w:ilvl w:val="0"/>
-                <w:numId w:val="9"/>
-              </w:numPr>
-              <w:ind w:left="326" w:hanging="283"/>
-            </w:pPr>
-            <w:r>
-              <w:rPr>
-                <w:rFonts w:hint="eastAsia"/>
-              </w:rPr>
-              <w:t>touch_on_time</w:t>
-            </w:r>
-          </w:p>
-          <w:p>
-            <w:pPr>
-              <w:pStyle w:val="a9"/>
-              <w:numPr>
-                <w:ilvl w:val="0"/>
-                <w:numId w:val="9"/>
-              </w:numPr>
-              <w:ind w:left="326" w:hanging="283"/>
-            </w:pPr>
-            <w:r>
-              <w:rPr>
-                <w:rFonts w:hint="eastAsia"/>
-              </w:rPr>
-              <w:t>touch_on_scanner_id</w:t>
-            </w:r>
-          </w:p>
-          <w:p>
-            <w:pPr>
-              <w:pStyle w:val="a9"/>
-              <w:numPr>
-                <w:ilvl w:val="0"/>
-                <w:numId w:val="9"/>
-              </w:numPr>
-              <w:ind w:left="326" w:hanging="283"/>
-            </w:pPr>
-            <w:r>
-              <w:rPr>
-                <w:rFonts w:hint="eastAsia"/>
-              </w:rPr>
-              <w:lastRenderedPageBreak/>
-              <w:t>touch_on_stop_station_id</w:t>
-            </w:r>
-          </w:p>
-          <w:p>
-            <w:pPr>
-              <w:pStyle w:val="a9"/>
-              <w:numPr>
-                <w:ilvl w:val="0"/>
-                <w:numId w:val="9"/>
-              </w:numPr>
-              <w:ind w:left="326" w:hanging="283"/>
-            </w:pPr>
-            <w:r>
-              <w:rPr>
-                <w:rFonts w:hint="eastAsia"/>
-              </w:rPr>
-              <w:t>touch_off_time (nullable)</w:t>
-            </w:r>
-          </w:p>
-          <w:p>
-            <w:pPr>
-              <w:pStyle w:val="a9"/>
-              <w:numPr>
-                <w:ilvl w:val="0"/>
-                <w:numId w:val="9"/>
-              </w:numPr>
-              <w:ind w:left="326" w:hanging="283"/>
-            </w:pPr>
-            <w:r>
-              <w:rPr>
-                <w:rFonts w:hint="eastAsia"/>
-              </w:rPr>
-              <w:t>touch_off_scanner_id (nullable)</w:t>
-            </w:r>
-          </w:p>
-          <w:p>
-            <w:pPr>
-              <w:pStyle w:val="a9"/>
-              <w:numPr>
-                <w:ilvl w:val="0"/>
-                <w:numId w:val="9"/>
-              </w:numPr>
-              <w:ind w:left="326" w:hanging="283"/>
-              <w:rPr>
-                <w:rFonts w:hint="eastAsia"/>
-              </w:rPr>
-            </w:pPr>
-            <w:r>
-              <w:rPr>
-                <w:rFonts w:hint="eastAsia"/>
-              </w:rPr>
-              <w:t>touch_</w:t>
-            </w:r>
-            <w:r>
-              <w:rPr>
-                <w:rFonts w:hint="eastAsia"/>
-              </w:rPr>
-              <w:t>off</w:t>
-            </w:r>
-            <w:r>
-              <w:rPr>
-                <w:rFonts w:hint="eastAsia"/>
-              </w:rPr>
-              <w:t>_stop_station_id</w:t>
-            </w:r>
-            <w:r>
-              <w:rPr>
-                <w:rFonts w:hint="eastAsia"/>
-              </w:rPr>
-              <w:t xml:space="preserve"> (nullable)</w:t>
-            </w:r>
-          </w:p>
-          <w:p>
-            <w:pPr>
-              <w:pStyle w:val="a9"/>
-              <w:numPr>
-                <w:ilvl w:val="0"/>
-                <w:numId w:val="9"/>
-              </w:numPr>
-              <w:ind w:left="326" w:hanging="283"/>
-            </w:pPr>
-            <w:r>
-              <w:rPr>
-                <w:rFonts w:hint="eastAsia"/>
-              </w:rPr>
-              <w:t>fare_charged</w:t>
-            </w:r>
-          </w:p>
-          <w:p>
-            <w:pPr>
-              <w:pStyle w:val="a9"/>
-              <w:numPr>
-                <w:ilvl w:val="0"/>
-                <w:numId w:val="9"/>
-              </w:numPr>
-              <w:ind w:left="326" w:hanging="283"/>
-            </w:pPr>
-            <w:r>
-              <w:rPr>
-                <w:rFonts w:hint="eastAsia"/>
-              </w:rPr>
-              <w:t>fare_type</w:t>
-            </w:r>
-          </w:p>
-          <w:p>
-            <w:pPr>
-              <w:pStyle w:val="a9"/>
-              <w:numPr>
-                <w:ilvl w:val="0"/>
-                <w:numId w:val="9"/>
-              </w:numPr>
-              <w:ind w:left="326" w:hanging="283"/>
-              <w:rPr>
-                <w:rFonts w:hint="eastAsia"/>
-              </w:rPr>
-            </w:pPr>
-            <w:r>
-              <w:rPr>
-                <w:rFonts w:hint="eastAsia"/>
-              </w:rPr>
-              <w:t>fare_calc_method</w:t>
+              <w:t>card_id (PK)</w:t>
+            </w:r>
+          </w:p>
+          <w:p>
+            <w:pPr>
+              <w:pStyle w:val="a9"/>
+              <w:numPr>
+                <w:ilvl w:val="0"/>
+                <w:numId w:val="9"/>
+              </w:numPr>
+              <w:ind w:left="326" w:hanging="283"/>
+            </w:pPr>
+            <w:r>
+              <w:t>balance</w:t>
+            </w:r>
+          </w:p>
+          <w:p>
+            <w:pPr>
+              <w:pStyle w:val="a9"/>
+              <w:numPr>
+                <w:ilvl w:val="0"/>
+                <w:numId w:val="9"/>
+              </w:numPr>
+              <w:ind w:left="326" w:hanging="283"/>
+            </w:pPr>
+            <w:r>
+              <w:t>customer_id (nullable FK)</w:t>
+            </w:r>
+          </w:p>
+          <w:p>
+            <w:pPr>
+              <w:pStyle w:val="a9"/>
+              <w:numPr>
+                <w:ilvl w:val="0"/>
+                <w:numId w:val="9"/>
+              </w:numPr>
+              <w:ind w:left="326" w:hanging="283"/>
+            </w:pPr>
+            <w:r>
+              <w:t>card_type</w:t>
+            </w:r>
+          </w:p>
+          <w:p>
+            <w:pPr>
+              <w:pStyle w:val="a9"/>
+              <w:numPr>
+                <w:ilvl w:val="0"/>
+                <w:numId w:val="9"/>
+              </w:numPr>
+              <w:ind w:left="326" w:hanging="283"/>
+            </w:pPr>
+            <w:r>
+              <w:t>myki_pass</w:t>
             </w:r>
           </w:p>
         </w:tc>
@@ -1288,10 +1297,76 @@
                 <w:numId w:val="9"/>
               </w:numPr>
               <w:ind w:left="326" w:hanging="283"/>
-              <w:rPr>
-                <w:rFonts w:hint="eastAsia"/>
-              </w:rPr>
-            </w:pPr>
+            </w:pPr>
+            <w:r>
+              <w:t xml:space="preserve">Linked to </w:t>
+            </w:r>
+            <w:r>
+              <w:rPr>
+                <w:rFonts w:hint="eastAsia"/>
+              </w:rPr>
+              <w:t xml:space="preserve">lookup table </w:t>
+            </w:r>
+            <w:r>
+              <w:t>CardType</w:t>
+            </w:r>
+            <w:r>
+              <w:rPr>
+                <w:rFonts w:hint="eastAsia"/>
+              </w:rPr>
+              <w:t xml:space="preserve"> contained:</w:t>
+            </w:r>
+          </w:p>
+          <w:p>
+            <w:pPr>
+              <w:pStyle w:val="a9"/>
+              <w:ind w:left="326"/>
+            </w:pPr>
+            <w:r>
+              <w:rPr>
+                <w:rFonts w:hint="eastAsia"/>
+              </w:rPr>
+              <w:t>Full-fare</w:t>
+            </w:r>
+          </w:p>
+          <w:p>
+            <w:pPr>
+              <w:pStyle w:val="a9"/>
+              <w:ind w:left="326"/>
+            </w:pPr>
+            <w:r>
+              <w:rPr>
+                <w:rFonts w:hint="eastAsia"/>
+              </w:rPr>
+              <w:t>Concession</w:t>
+            </w:r>
+          </w:p>
+          <w:p>
+            <w:pPr>
+              <w:pStyle w:val="a9"/>
+              <w:ind w:left="326"/>
+            </w:pPr>
+            <w:r>
+              <w:rPr>
+                <w:rFonts w:hint="eastAsia"/>
+              </w:rPr>
+              <w:t>Child</w:t>
+            </w:r>
+          </w:p>
+          <w:p>
+            <w:pPr>
+              <w:pStyle w:val="a9"/>
+              <w:ind w:left="326"/>
+              <w:rPr>
+                <w:rFonts w:hint="eastAsia"/>
+              </w:rPr>
+            </w:pPr>
+            <w:r>
+              <w:rPr>
+                <w:rFonts w:hint="eastAsia"/>
+              </w:rPr>
+              <w:t>Senior</w:t>
+            </w:r>
           </w:p>
         </w:tc>
       </w:tr>
@@ -1303,7 +1378,6 @@
           <w:p>
             <w:pPr>
               <w:rPr>
-                <w:rFonts w:hint="eastAsia"/>
                 <w:b/>
                 <w:bCs/>
               </w:rPr>
@@ -1314,7 +1388,7 @@
                 <w:b/>
                 <w:bCs/>
               </w:rPr>
-              <w:t>Transaction</w:t>
+              <w:t>Trip</w:t>
             </w:r>
           </w:p>
         </w:tc>
@@ -1332,59 +1406,62 @@
               <w:ind w:left="326" w:hanging="283"/>
             </w:pPr>
             <w:r>
-              <w:t xml:space="preserve">Represents a </w:t>
-            </w:r>
-            <w:r>
-              <w:rPr>
-                <w:rStyle w:val="af1"/>
-              </w:rPr>
-              <w:t>monetary action</w:t>
-            </w:r>
-            <w:r>
-              <w:t xml:space="preserve"> (deduction</w:t>
-            </w:r>
-            <w:r>
-              <w:rPr>
-                <w:rFonts w:hint="eastAsia"/>
-              </w:rPr>
-              <w:t xml:space="preserve">, </w:t>
-            </w:r>
-            <w:r>
-              <w:t>top-up</w:t>
-            </w:r>
-            <w:r>
-              <w:rPr>
-                <w:rFonts w:hint="eastAsia"/>
-              </w:rPr>
-              <w:t xml:space="preserve"> or buying a pass</w:t>
-            </w:r>
-            <w:r>
-              <w:t>) on the card.</w:t>
-            </w:r>
-          </w:p>
-          <w:p>
-            <w:pPr>
-              <w:pStyle w:val="a9"/>
-              <w:numPr>
-                <w:ilvl w:val="0"/>
-                <w:numId w:val="9"/>
-              </w:numPr>
-              <w:ind w:left="326" w:hanging="283"/>
-              <w:rPr>
-                <w:rFonts w:hint="eastAsia"/>
-              </w:rPr>
-            </w:pPr>
-            <w:r>
-              <w:t xml:space="preserve">A trip may generate </w:t>
-            </w:r>
-            <w:r>
-              <w:rPr>
-                <w:rStyle w:val="af1"/>
-              </w:rPr>
-              <w:t>zero or one</w:t>
-            </w:r>
-            <w:r>
-              <w:t xml:space="preserve"> fare-related transaction.</w:t>
+              <w:t xml:space="preserve">Represents a single </w:t>
+            </w:r>
+            <w:r>
+              <w:rPr>
+                <w:b/>
+                <w:bCs/>
+              </w:rPr>
+              <w:t>transport journey</w:t>
+            </w:r>
+            <w:r>
+              <w:t xml:space="preserve"> (from touch on to touch off)</w:t>
+            </w:r>
+            <w:r>
+              <w:rPr>
+                <w:rFonts w:hint="eastAsia"/>
+              </w:rPr>
+              <w:t xml:space="preserve"> </w:t>
+            </w:r>
+          </w:p>
+          <w:p>
+            <w:pPr>
+              <w:pStyle w:val="a9"/>
+              <w:numPr>
+                <w:ilvl w:val="0"/>
+                <w:numId w:val="9"/>
+              </w:numPr>
+              <w:ind w:left="326" w:hanging="283"/>
+            </w:pPr>
+            <w:r>
+              <w:rPr>
+                <w:rFonts w:hint="eastAsia"/>
+              </w:rPr>
+              <w:t>Every touch-on action will have a corresponding trip record</w:t>
+            </w:r>
+          </w:p>
+          <w:p>
+            <w:pPr>
+              <w:pStyle w:val="a9"/>
+              <w:numPr>
+                <w:ilvl w:val="0"/>
+                <w:numId w:val="9"/>
+              </w:numPr>
+              <w:ind w:left="326" w:hanging="283"/>
+            </w:pPr>
+            <w:r>
+              <w:rPr>
+                <w:rFonts w:hint="eastAsia"/>
+              </w:rPr>
+              <w:t xml:space="preserve">A trip may or may not involve </w:t>
+            </w:r>
+            <w:r>
+              <w:rPr>
+                <w:rFonts w:hint="eastAsia"/>
+              </w:rPr>
+              <w:lastRenderedPageBreak/>
+              <w:t>an actual fare charge</w:t>
             </w:r>
           </w:p>
         </w:tc>
@@ -1405,7 +1482,8 @@
               <w:rPr>
                 <w:rFonts w:hint="eastAsia"/>
               </w:rPr>
-              <w:t>transaction_id (PK)</w:t>
+              <w:lastRenderedPageBreak/>
+              <w:t>trip_id (PK)</w:t>
             </w:r>
           </w:p>
           <w:p>
@@ -1437,74 +1515,136 @@
               <w:rPr>
                 <w:rFonts w:hint="eastAsia"/>
               </w:rPr>
-              <w:t>trip_id (nullable FK)</w:t>
-            </w:r>
-          </w:p>
-          <w:p>
-            <w:pPr>
-              <w:pStyle w:val="a9"/>
-              <w:numPr>
-                <w:ilvl w:val="0"/>
-                <w:numId w:val="9"/>
-              </w:numPr>
-              <w:ind w:left="326" w:hanging="283"/>
-            </w:pPr>
-            <w:r>
-              <w:rPr>
-                <w:rFonts w:hint="eastAsia"/>
-              </w:rPr>
-              <w:t>scanner_id (FK)</w:t>
-            </w:r>
-          </w:p>
-          <w:p>
-            <w:pPr>
-              <w:pStyle w:val="a9"/>
-              <w:numPr>
-                <w:ilvl w:val="0"/>
-                <w:numId w:val="9"/>
-              </w:numPr>
-              <w:ind w:left="326" w:hanging="283"/>
-            </w:pPr>
-            <w:r>
-              <w:rPr>
-                <w:rFonts w:hint="eastAsia"/>
-              </w:rPr>
-              <w:t>amount</w:t>
-            </w:r>
-          </w:p>
-          <w:p>
-            <w:pPr>
-              <w:pStyle w:val="a9"/>
-              <w:numPr>
-                <w:ilvl w:val="0"/>
-                <w:numId w:val="9"/>
-              </w:numPr>
-              <w:ind w:left="326" w:hanging="283"/>
-            </w:pPr>
-            <w:r>
-              <w:rPr>
-                <w:rFonts w:hint="eastAsia"/>
-              </w:rPr>
-              <w:t>type</w:t>
-            </w:r>
-          </w:p>
-          <w:p>
-            <w:pPr>
-              <w:pStyle w:val="a9"/>
-              <w:numPr>
-                <w:ilvl w:val="0"/>
-                <w:numId w:val="9"/>
-              </w:numPr>
-              <w:ind w:left="326" w:hanging="283"/>
-              <w:rPr>
-                <w:rFonts w:hint="eastAsia"/>
-              </w:rPr>
-            </w:pPr>
-            <w:r>
-              <w:rPr>
-                <w:rFonts w:hint="eastAsia"/>
-              </w:rPr>
-              <w:t>timestamp</w:t>
+              <w:t>touch_on_time</w:t>
+            </w:r>
+          </w:p>
+          <w:p>
+            <w:pPr>
+              <w:pStyle w:val="a9"/>
+              <w:numPr>
+                <w:ilvl w:val="0"/>
+                <w:numId w:val="9"/>
+              </w:numPr>
+              <w:ind w:left="326" w:hanging="283"/>
+            </w:pPr>
+            <w:r>
+              <w:rPr>
+                <w:rFonts w:hint="eastAsia"/>
+              </w:rPr>
+              <w:t>touch_on_scanner_id</w:t>
+            </w:r>
+          </w:p>
+          <w:p>
+            <w:pPr>
+              <w:pStyle w:val="a9"/>
+              <w:numPr>
+                <w:ilvl w:val="0"/>
+                <w:numId w:val="9"/>
+              </w:numPr>
+              <w:ind w:left="326" w:hanging="283"/>
+            </w:pPr>
+            <w:r>
+              <w:rPr>
+                <w:rFonts w:hint="eastAsia"/>
+              </w:rPr>
+              <w:t>touch_on_stop_station_id</w:t>
+            </w:r>
+          </w:p>
+          <w:p>
+            <w:pPr>
+              <w:pStyle w:val="a9"/>
+              <w:numPr>
+                <w:ilvl w:val="0"/>
+                <w:numId w:val="9"/>
+              </w:numPr>
+              <w:ind w:left="326" w:hanging="283"/>
+            </w:pPr>
+            <w:r>
+              <w:rPr>
+                <w:rFonts w:hint="eastAsia"/>
+              </w:rPr>
+              <w:t>touch_off_time (nullable)</w:t>
+            </w:r>
+          </w:p>
+          <w:p>
+            <w:pPr>
+              <w:pStyle w:val="a9"/>
+              <w:numPr>
+                <w:ilvl w:val="0"/>
+                <w:numId w:val="9"/>
+              </w:numPr>
+              <w:ind w:left="326" w:hanging="283"/>
+            </w:pPr>
+            <w:r>
+              <w:rPr>
+                <w:rFonts w:hint="eastAsia"/>
+              </w:rPr>
+              <w:t>touch_off_scanner_id (nullable)</w:t>
+            </w:r>
+          </w:p>
+          <w:p>
+            <w:pPr>
+              <w:pStyle w:val="a9"/>
+              <w:numPr>
+                <w:ilvl w:val="0"/>
+                <w:numId w:val="9"/>
+              </w:numPr>
+              <w:ind w:left="326" w:hanging="283"/>
+            </w:pPr>
+            <w:r>
+              <w:rPr>
+                <w:rFonts w:hint="eastAsia"/>
+              </w:rPr>
+              <w:lastRenderedPageBreak/>
+              <w:t>touch_off_stop_station_id (nullable)</w:t>
+            </w:r>
+          </w:p>
+          <w:p>
+            <w:pPr>
+              <w:pStyle w:val="a9"/>
+              <w:numPr>
+                <w:ilvl w:val="0"/>
+                <w:numId w:val="9"/>
+              </w:numPr>
+              <w:ind w:left="326" w:hanging="283"/>
+            </w:pPr>
+            <w:r>
+              <w:rPr>
+                <w:rFonts w:hint="eastAsia"/>
+              </w:rPr>
+              <w:t>fare_charged</w:t>
+            </w:r>
+          </w:p>
+          <w:p>
+            <w:pPr>
+              <w:pStyle w:val="a9"/>
+              <w:numPr>
+                <w:ilvl w:val="0"/>
+                <w:numId w:val="9"/>
+              </w:numPr>
+              <w:ind w:left="326" w:hanging="283"/>
+            </w:pPr>
+            <w:r>
+              <w:rPr>
+                <w:rFonts w:hint="eastAsia"/>
+              </w:rPr>
+              <w:t>fare_type</w:t>
+            </w:r>
+          </w:p>
+          <w:p>
+            <w:pPr>
+              <w:pStyle w:val="a9"/>
+              <w:numPr>
+                <w:ilvl w:val="0"/>
+                <w:numId w:val="9"/>
+              </w:numPr>
+              <w:ind w:left="326" w:hanging="283"/>
+            </w:pPr>
+            <w:r>
+              <w:rPr>
+                <w:rFonts w:hint="eastAsia"/>
+              </w:rPr>
+              <w:t>fare_calc_method</w:t>
             </w:r>
           </w:p>
         </w:tc>
@@ -1520,10 +1660,26 @@
                 <w:numId w:val="9"/>
               </w:numPr>
               <w:ind w:left="326" w:hanging="283"/>
-              <w:rPr>
-                <w:rFonts w:hint="eastAsia"/>
-              </w:rPr>
-            </w:pPr>
+            </w:pPr>
+            <w:r>
+              <w:lastRenderedPageBreak/>
+              <w:t>Fare</w:t>
+            </w:r>
+            <w:r>
+              <w:rPr>
+                <w:rFonts w:hint="eastAsia"/>
+              </w:rPr>
+              <w:t xml:space="preserve">-related value </w:t>
+            </w:r>
+            <w:r>
+              <w:t>can be derived and updated later</w:t>
+            </w:r>
+            <w:r>
+              <w:rPr>
+                <w:rFonts w:hint="eastAsia"/>
+              </w:rPr>
+              <w:t xml:space="preserve"> when detected touch-off action</w:t>
+            </w:r>
           </w:p>
         </w:tc>
       </w:tr>
@@ -1535,7 +1691,6 @@
           <w:p>
             <w:pPr>
               <w:rPr>
-                <w:rFonts w:hint="eastAsia"/>
                 <w:b/>
                 <w:bCs/>
               </w:rPr>
@@ -1546,7 +1701,7 @@
                 <w:b/>
                 <w:bCs/>
               </w:rPr>
-              <w:t>Scanner</w:t>
+              <w:t>Transaction</w:t>
             </w:r>
           </w:p>
         </w:tc>
@@ -1564,38 +1719,64 @@
               <w:ind w:left="326" w:hanging="283"/>
             </w:pPr>
             <w:r>
-              <w:rPr>
-                <w:rFonts w:hint="eastAsia"/>
-              </w:rPr>
-              <w:t>The machine used to scan the Myki card</w:t>
-            </w:r>
-          </w:p>
-          <w:p>
-            <w:pPr>
-              <w:pStyle w:val="a9"/>
-              <w:numPr>
-                <w:ilvl w:val="0"/>
-                <w:numId w:val="9"/>
-              </w:numPr>
-              <w:ind w:left="326" w:hanging="283"/>
-              <w:rPr>
-                <w:rFonts w:hint="eastAsia"/>
-              </w:rPr>
-            </w:pPr>
-            <w:r>
-              <w:rPr>
-                <w:rFonts w:hint="eastAsia"/>
-              </w:rPr>
-              <w:t xml:space="preserve">Make </w:t>
-            </w:r>
-            <w:r>
-              <w:t>the</w:t>
-            </w:r>
-            <w:r>
-              <w:rPr>
-                <w:rFonts w:hint="eastAsia"/>
-              </w:rPr>
-              <w:t xml:space="preserve"> record once a myki card touches</w:t>
+              <w:t xml:space="preserve">Represents a </w:t>
+            </w:r>
+            <w:r>
+              <w:rPr>
+                <w:b/>
+                <w:bCs/>
+              </w:rPr>
+              <w:t>monetary action</w:t>
+            </w:r>
+            <w:r>
+              <w:t xml:space="preserve"> (deduction</w:t>
+            </w:r>
+            <w:r>
+              <w:rPr>
+                <w:rFonts w:hint="eastAsia"/>
+              </w:rPr>
+              <w:t xml:space="preserve">, </w:t>
+            </w:r>
+            <w:r>
+              <w:t>top-up</w:t>
+            </w:r>
+            <w:r>
+              <w:rPr>
+                <w:rFonts w:hint="eastAsia"/>
+              </w:rPr>
+              <w:t xml:space="preserve"> or buying a pass</w:t>
+            </w:r>
+            <w:r>
+              <w:t>) on the card.</w:t>
+            </w:r>
+          </w:p>
+          <w:p>
+            <w:pPr>
+              <w:pStyle w:val="a9"/>
+              <w:numPr>
+                <w:ilvl w:val="0"/>
+                <w:numId w:val="9"/>
+              </w:numPr>
+              <w:ind w:left="326" w:hanging="283"/>
+            </w:pPr>
+            <w:r>
+              <w:t xml:space="preserve">A trip may generate </w:t>
+            </w:r>
+            <w:r>
+              <w:rPr>
+                <w:b/>
+                <w:bCs/>
+              </w:rPr>
+              <w:t>zero or one</w:t>
+            </w:r>
+            <w:r>
+              <w:t xml:space="preserve"> fare-related transaction.</w:t>
+            </w:r>
+            <w:r>
+              <w:rPr>
+                <w:rFonts w:hint="eastAsia"/>
+              </w:rPr>
+              <w:t xml:space="preserve"> (May within 2 hours free period)</w:t>
             </w:r>
           </w:p>
         </w:tc>
@@ -1611,10 +1792,109 @@
                 <w:numId w:val="9"/>
               </w:numPr>
               <w:ind w:left="326" w:hanging="283"/>
-              <w:rPr>
-                <w:rFonts w:hint="eastAsia"/>
-              </w:rPr>
-            </w:pPr>
+            </w:pPr>
+            <w:r>
+              <w:rPr>
+                <w:rFonts w:hint="eastAsia"/>
+              </w:rPr>
+              <w:t>transaction_id (PK)</w:t>
+            </w:r>
+          </w:p>
+          <w:p>
+            <w:pPr>
+              <w:pStyle w:val="a9"/>
+              <w:numPr>
+                <w:ilvl w:val="0"/>
+                <w:numId w:val="9"/>
+              </w:numPr>
+              <w:ind w:left="326" w:hanging="283"/>
+            </w:pPr>
+            <w:r>
+              <w:rPr>
+                <w:rFonts w:hint="eastAsia"/>
+              </w:rPr>
+              <w:t>card_id (FK)</w:t>
+            </w:r>
+          </w:p>
+          <w:p>
+            <w:pPr>
+              <w:pStyle w:val="a9"/>
+              <w:numPr>
+                <w:ilvl w:val="0"/>
+                <w:numId w:val="9"/>
+              </w:numPr>
+              <w:ind w:left="326" w:hanging="283"/>
+            </w:pPr>
+            <w:r>
+              <w:rPr>
+                <w:rFonts w:hint="eastAsia"/>
+              </w:rPr>
+              <w:t>trip_id (nullable FK)</w:t>
+            </w:r>
+          </w:p>
+          <w:p>
+            <w:pPr>
+              <w:pStyle w:val="a9"/>
+              <w:numPr>
+                <w:ilvl w:val="0"/>
+                <w:numId w:val="9"/>
+              </w:numPr>
+              <w:ind w:left="326" w:hanging="283"/>
+            </w:pPr>
+            <w:r>
+              <w:rPr>
+                <w:rFonts w:hint="eastAsia"/>
+              </w:rPr>
+              <w:t>scanner_id (FK)</w:t>
+            </w:r>
+          </w:p>
+          <w:p>
+            <w:pPr>
+              <w:pStyle w:val="a9"/>
+              <w:numPr>
+                <w:ilvl w:val="0"/>
+                <w:numId w:val="9"/>
+              </w:numPr>
+              <w:ind w:left="326" w:hanging="283"/>
+            </w:pPr>
+            <w:r>
+              <w:rPr>
+                <w:rFonts w:hint="eastAsia"/>
+              </w:rPr>
+              <w:t>amount</w:t>
+            </w:r>
+          </w:p>
+          <w:p>
+            <w:pPr>
+              <w:pStyle w:val="a9"/>
+              <w:numPr>
+                <w:ilvl w:val="0"/>
+                <w:numId w:val="9"/>
+              </w:numPr>
+              <w:ind w:left="326" w:hanging="283"/>
+            </w:pPr>
+            <w:r>
+              <w:rPr>
+                <w:rFonts w:hint="eastAsia"/>
+              </w:rPr>
+              <w:t>type</w:t>
+            </w:r>
+          </w:p>
+          <w:p>
+            <w:pPr>
+              <w:pStyle w:val="a9"/>
+              <w:numPr>
+                <w:ilvl w:val="0"/>
+                <w:numId w:val="9"/>
+              </w:numPr>
+              <w:ind w:left="326" w:hanging="283"/>
+            </w:pPr>
+            <w:r>
+              <w:rPr>
+                <w:rFonts w:hint="eastAsia"/>
+              </w:rPr>
+              <w:t>timestamp</w:t>
+            </w:r>
           </w:p>
         </w:tc>
         <w:tc>
@@ -1629,10 +1909,46 @@
                 <w:numId w:val="9"/>
               </w:numPr>
               <w:ind w:left="326" w:hanging="283"/>
-              <w:rPr>
-                <w:rFonts w:hint="eastAsia"/>
-              </w:rPr>
-            </w:pPr>
+            </w:pPr>
+            <w:r>
+              <w:t xml:space="preserve">Types </w:t>
+            </w:r>
+            <w:r>
+              <w:rPr>
+                <w:rFonts w:hint="eastAsia"/>
+              </w:rPr>
+              <w:t xml:space="preserve">may </w:t>
+            </w:r>
+            <w:r>
+              <w:t xml:space="preserve">include </w:t>
+            </w:r>
+            <w:r>
+              <w:rPr>
+                <w:rFonts w:hint="eastAsia"/>
+              </w:rPr>
+              <w:t xml:space="preserve">like </w:t>
+            </w:r>
+            <w:r>
+              <w:t>'TopUp', 'FareDeduction'</w:t>
+            </w:r>
+            <w:r>
+              <w:rPr>
+                <w:rFonts w:hint="eastAsia"/>
+              </w:rPr>
+              <w:t xml:space="preserve">, and </w:t>
+            </w:r>
+            <w:r>
+              <w:t>‘</w:t>
+            </w:r>
+            <w:r>
+              <w:rPr>
+                <w:rFonts w:hint="eastAsia"/>
+              </w:rPr>
+              <w:t>Mykipass</w:t>
+            </w:r>
+            <w:r>
+              <w:t>’</w:t>
+            </w:r>
           </w:p>
         </w:tc>
       </w:tr>
@@ -1644,7 +1960,6 @@
           <w:p>
             <w:pPr>
               <w:rPr>
-                <w:rFonts w:hint="eastAsia"/>
                 <w:b/>
                 <w:bCs/>
               </w:rPr>
@@ -1655,7 +1970,7 @@
                 <w:b/>
                 <w:bCs/>
               </w:rPr>
-              <w:t>DeviceLocation</w:t>
+              <w:t>Scanner</w:t>
             </w:r>
           </w:p>
         </w:tc>
@@ -1671,10 +1986,50 @@
                 <w:numId w:val="9"/>
               </w:numPr>
               <w:ind w:left="326" w:hanging="283"/>
-              <w:rPr>
-                <w:rFonts w:hint="eastAsia"/>
-              </w:rPr>
-            </w:pPr>
+            </w:pPr>
+            <w:r>
+              <w:rPr>
+                <w:rFonts w:hint="eastAsia"/>
+              </w:rPr>
+              <w:t xml:space="preserve">Make </w:t>
+            </w:r>
+            <w:r>
+              <w:t>the</w:t>
+            </w:r>
+            <w:r>
+              <w:rPr>
+                <w:rFonts w:hint="eastAsia"/>
+              </w:rPr>
+              <w:t xml:space="preserve"> record once a myki card touches</w:t>
+            </w:r>
+          </w:p>
+          <w:p>
+            <w:pPr>
+              <w:pStyle w:val="a9"/>
+              <w:numPr>
+                <w:ilvl w:val="0"/>
+                <w:numId w:val="9"/>
+              </w:numPr>
+              <w:ind w:left="326" w:hanging="283"/>
+            </w:pPr>
+            <w:r>
+              <w:t>Physical or virtual</w:t>
+            </w:r>
+            <w:r>
+              <w:rPr>
+                <w:rFonts w:hint="eastAsia"/>
+              </w:rPr>
+              <w:t>(online)</w:t>
+            </w:r>
+            <w:r>
+              <w:t xml:space="preserve"> scanning device used for touch-on/off</w:t>
+            </w:r>
+            <w:r>
+              <w:rPr>
+                <w:rFonts w:hint="eastAsia"/>
+              </w:rPr>
+              <w:t xml:space="preserve"> or any interaction regarding Myki card</w:t>
+            </w:r>
           </w:p>
         </w:tc>
         <w:tc>
@@ -1689,10 +2044,23 @@
                 <w:numId w:val="9"/>
               </w:numPr>
               <w:ind w:left="326" w:hanging="283"/>
-              <w:rPr>
-                <w:rFonts w:hint="eastAsia"/>
-              </w:rPr>
-            </w:pPr>
+            </w:pPr>
+            <w:r>
+              <w:t>scanner_id (PK)</w:t>
+            </w:r>
+          </w:p>
+          <w:p>
+            <w:pPr>
+              <w:pStyle w:val="a9"/>
+              <w:numPr>
+                <w:ilvl w:val="0"/>
+                <w:numId w:val="9"/>
+              </w:numPr>
+              <w:ind w:left="326" w:hanging="283"/>
+            </w:pPr>
+            <w:r>
+              <w:t>device_location (FK)</w:t>
+            </w:r>
           </w:p>
         </w:tc>
         <w:tc>
@@ -1707,10 +2075,38 @@
                 <w:numId w:val="9"/>
               </w:numPr>
               <w:ind w:left="326" w:hanging="283"/>
-              <w:rPr>
-                <w:rFonts w:hint="eastAsia"/>
-              </w:rPr>
-            </w:pPr>
+            </w:pPr>
+            <w:r>
+              <w:rPr>
+                <w:rFonts w:hint="eastAsia"/>
+              </w:rPr>
+              <w:t xml:space="preserve">Online transactions will be seen as one type of scanner that device_location is </w:t>
+            </w:r>
+            <w:r>
+              <w:t>‘</w:t>
+            </w:r>
+            <w:r>
+              <w:rPr>
+                <w:rFonts w:hint="eastAsia"/>
+              </w:rPr>
+              <w:t>online</w:t>
+            </w:r>
+            <w:r>
+              <w:t>’</w:t>
+            </w:r>
+          </w:p>
+          <w:p>
+            <w:pPr>
+              <w:pStyle w:val="a9"/>
+              <w:numPr>
+                <w:ilvl w:val="0"/>
+                <w:numId w:val="9"/>
+              </w:numPr>
+              <w:ind w:left="326" w:hanging="283"/>
+            </w:pPr>
+            <w:r>
+              <w:t>Connected to either vehicle or stop station via DeviceLocation</w:t>
+            </w:r>
           </w:p>
         </w:tc>
       </w:tr>
@@ -1722,11 +2118,18 @@
           <w:p>
             <w:pPr>
               <w:rPr>
-                <w:rFonts w:hint="eastAsia"/>
                 <w:b/>
                 <w:bCs/>
               </w:rPr>
             </w:pPr>
+            <w:r>
+              <w:rPr>
+                <w:rFonts w:hint="eastAsia"/>
+                <w:b/>
+                <w:bCs/>
+              </w:rPr>
+              <w:t>DeviceLocation</w:t>
+            </w:r>
           </w:p>
         </w:tc>
         <w:tc>
@@ -1741,10 +2144,10 @@
                 <w:numId w:val="9"/>
               </w:numPr>
               <w:ind w:left="326" w:hanging="283"/>
-              <w:rPr>
-                <w:rFonts w:hint="eastAsia"/>
-              </w:rPr>
-            </w:pPr>
+            </w:pPr>
+            <w:r>
+              <w:t>Abstracts the physical context where a scanner is installed</w:t>
+            </w:r>
           </w:p>
         </w:tc>
         <w:tc>
@@ -1759,10 +2162,49 @@
                 <w:numId w:val="9"/>
               </w:numPr>
               <w:ind w:left="326" w:hanging="283"/>
-              <w:rPr>
-                <w:rFonts w:hint="eastAsia"/>
-              </w:rPr>
-            </w:pPr>
+            </w:pPr>
+            <w:r>
+              <w:t>device_location_id (PK)</w:t>
+            </w:r>
+          </w:p>
+          <w:p>
+            <w:pPr>
+              <w:pStyle w:val="a9"/>
+              <w:numPr>
+                <w:ilvl w:val="0"/>
+                <w:numId w:val="9"/>
+              </w:numPr>
+              <w:ind w:left="326" w:hanging="283"/>
+            </w:pPr>
+            <w:r>
+              <w:t>vehicle_id (nullable FK)</w:t>
+            </w:r>
+          </w:p>
+          <w:p>
+            <w:pPr>
+              <w:pStyle w:val="a9"/>
+              <w:numPr>
+                <w:ilvl w:val="0"/>
+                <w:numId w:val="9"/>
+              </w:numPr>
+              <w:ind w:left="326" w:hanging="283"/>
+            </w:pPr>
+            <w:r>
+              <w:t>stop_station_id (nullable FK)</w:t>
+            </w:r>
+          </w:p>
+          <w:p>
+            <w:pPr>
+              <w:pStyle w:val="a9"/>
+              <w:numPr>
+                <w:ilvl w:val="0"/>
+                <w:numId w:val="9"/>
+              </w:numPr>
+              <w:ind w:left="326" w:hanging="283"/>
+            </w:pPr>
+            <w:r>
+              <w:t>location_type</w:t>
+            </w:r>
           </w:p>
         </w:tc>
         <w:tc>
@@ -1777,10 +2219,16 @@
                 <w:numId w:val="9"/>
               </w:numPr>
               <w:ind w:left="326" w:hanging="283"/>
-              <w:rPr>
-                <w:rFonts w:hint="eastAsia"/>
-              </w:rPr>
-            </w:pPr>
+            </w:pPr>
+            <w:r>
+              <w:t>L</w:t>
+            </w:r>
+            <w:r>
+              <w:rPr>
+                <w:rFonts w:hint="eastAsia"/>
+              </w:rPr>
+              <w:t>ocation_type can include vehicle, stop station, online</w:t>
+            </w:r>
           </w:p>
         </w:tc>
       </w:tr>
@@ -1797,6 +2245,14 @@
                 <w:bCs/>
               </w:rPr>
             </w:pPr>
+            <w:r>
+              <w:rPr>
+                <w:rFonts w:hint="eastAsia"/>
+                <w:b/>
+                <w:bCs/>
+              </w:rPr>
+              <w:t>StopStation</w:t>
+            </w:r>
           </w:p>
         </w:tc>
         <w:tc>
@@ -1811,10 +2267,10 @@
                 <w:numId w:val="9"/>
               </w:numPr>
               <w:ind w:left="326" w:hanging="283"/>
-              <w:rPr>
-                <w:rFonts w:hint="eastAsia"/>
-              </w:rPr>
-            </w:pPr>
+            </w:pPr>
+            <w:r>
+              <w:t>Represents a physical transport stop or station</w:t>
+            </w:r>
           </w:p>
         </w:tc>
         <w:tc>
@@ -1829,10 +2285,55 @@
                 <w:numId w:val="9"/>
               </w:numPr>
               <w:ind w:left="326" w:hanging="283"/>
-              <w:rPr>
-                <w:rFonts w:hint="eastAsia"/>
-              </w:rPr>
-            </w:pPr>
+            </w:pPr>
+            <w:r>
+              <w:rPr>
+                <w:rFonts w:hint="eastAsia"/>
+              </w:rPr>
+              <w:t>s</w:t>
+            </w:r>
+            <w:r>
+              <w:t>top_station_id (PK)</w:t>
+            </w:r>
+          </w:p>
+          <w:p>
+            <w:pPr>
+              <w:pStyle w:val="a9"/>
+              <w:numPr>
+                <w:ilvl w:val="0"/>
+                <w:numId w:val="9"/>
+              </w:numPr>
+              <w:ind w:left="326" w:hanging="283"/>
+            </w:pPr>
+            <w:r>
+              <w:t>name</w:t>
+            </w:r>
+          </w:p>
+          <w:p>
+            <w:pPr>
+              <w:pStyle w:val="a9"/>
+              <w:numPr>
+                <w:ilvl w:val="0"/>
+                <w:numId w:val="9"/>
+              </w:numPr>
+              <w:ind w:left="326" w:hanging="283"/>
+            </w:pPr>
+            <w:r>
+              <w:t>zone_id</w:t>
+            </w:r>
+          </w:p>
+          <w:p>
+            <w:pPr>
+              <w:pStyle w:val="a9"/>
+              <w:numPr>
+                <w:ilvl w:val="0"/>
+                <w:numId w:val="9"/>
+              </w:numPr>
+              <w:ind w:left="326" w:hanging="283"/>
+            </w:pPr>
+            <w:r>
+              <w:t>geo_point</w:t>
+            </w:r>
           </w:p>
         </w:tc>
         <w:tc>
@@ -1847,10 +2348,81 @@
                 <w:numId w:val="9"/>
               </w:numPr>
               <w:ind w:left="326" w:hanging="283"/>
-              <w:rPr>
-                <w:rFonts w:hint="eastAsia"/>
-              </w:rPr>
-            </w:pPr>
+            </w:pPr>
+            <w:r>
+              <w:t>geo_point used for GPS-based arrival inference</w:t>
+            </w:r>
+            <w:r>
+              <w:rPr>
+                <w:rFonts w:hint="eastAsia"/>
+              </w:rPr>
+              <w:t xml:space="preserve"> that record longitude and latitude</w:t>
+            </w:r>
+          </w:p>
+          <w:p>
+            <w:pPr>
+              <w:pStyle w:val="a9"/>
+              <w:numPr>
+                <w:ilvl w:val="0"/>
+                <w:numId w:val="9"/>
+              </w:numPr>
+              <w:ind w:left="326" w:hanging="283"/>
+            </w:pPr>
+            <w:r>
+              <w:rPr>
+                <w:rFonts w:hint="eastAsia"/>
+              </w:rPr>
+              <w:lastRenderedPageBreak/>
+              <w:t xml:space="preserve">zone_id will be either </w:t>
+            </w:r>
+            <w:r>
+              <w:t>‘</w:t>
+            </w:r>
+            <w:r>
+              <w:rPr>
+                <w:rFonts w:hint="eastAsia"/>
+              </w:rPr>
+              <w:t>Zone1</w:t>
+            </w:r>
+            <w:r>
+              <w:t>’</w:t>
+            </w:r>
+            <w:r>
+              <w:rPr>
+                <w:rFonts w:hint="eastAsia"/>
+              </w:rPr>
+              <w:t xml:space="preserve">, </w:t>
+            </w:r>
+            <w:r>
+              <w:t>‘</w:t>
+            </w:r>
+            <w:r>
+              <w:rPr>
+                <w:rFonts w:hint="eastAsia"/>
+              </w:rPr>
+              <w:t>overlap</w:t>
+            </w:r>
+            <w:r>
+              <w:t>’</w:t>
+            </w:r>
+            <w:r>
+              <w:rPr>
+                <w:rFonts w:hint="eastAsia"/>
+              </w:rPr>
+              <w:t xml:space="preserve">, or </w:t>
+            </w:r>
+            <w:r>
+              <w:t>‘</w:t>
+            </w:r>
+            <w:r>
+              <w:rPr>
+                <w:rFonts w:hint="eastAsia"/>
+              </w:rPr>
+              <w:t>Zone2</w:t>
+            </w:r>
+            <w:r>
+              <w:t>’</w:t>
+            </w:r>
           </w:p>
         </w:tc>
       </w:tr>
@@ -1862,11 +2434,18 @@
           <w:p>
             <w:pPr>
               <w:rPr>
-                <w:rFonts w:hint="eastAsia"/>
                 <w:b/>
                 <w:bCs/>
               </w:rPr>
             </w:pPr>
+            <w:r>
+              <w:rPr>
+                <w:b/>
+                <w:bCs/>
+              </w:rPr>
+              <w:lastRenderedPageBreak/>
+              <w:t>Route</w:t>
+            </w:r>
           </w:p>
         </w:tc>
         <w:tc>
@@ -1881,10 +2460,10 @@
                 <w:numId w:val="9"/>
               </w:numPr>
               <w:ind w:left="326" w:hanging="283"/>
-              <w:rPr>
-                <w:rFonts w:hint="eastAsia"/>
-              </w:rPr>
-            </w:pPr>
+            </w:pPr>
+            <w:r>
+              <w:t>Represents a public transport route</w:t>
+            </w:r>
           </w:p>
         </w:tc>
         <w:tc>
@@ -1899,10 +2478,62 @@
                 <w:numId w:val="9"/>
               </w:numPr>
               <w:ind w:left="326" w:hanging="283"/>
-              <w:rPr>
-                <w:rFonts w:hint="eastAsia"/>
-              </w:rPr>
-            </w:pPr>
+            </w:pPr>
+            <w:r>
+              <w:t>route_id (PK)</w:t>
+            </w:r>
+          </w:p>
+          <w:p>
+            <w:pPr>
+              <w:pStyle w:val="a9"/>
+              <w:numPr>
+                <w:ilvl w:val="0"/>
+                <w:numId w:val="9"/>
+              </w:numPr>
+              <w:ind w:left="326" w:hanging="283"/>
+            </w:pPr>
+            <w:r>
+              <w:t>route_name</w:t>
+            </w:r>
+          </w:p>
+          <w:p>
+            <w:pPr>
+              <w:pStyle w:val="a9"/>
+              <w:numPr>
+                <w:ilvl w:val="0"/>
+                <w:numId w:val="9"/>
+              </w:numPr>
+              <w:ind w:left="326" w:hanging="283"/>
+            </w:pPr>
+            <w:r>
+              <w:t>route_type</w:t>
+            </w:r>
+          </w:p>
+          <w:p>
+            <w:pPr>
+              <w:pStyle w:val="a9"/>
+              <w:numPr>
+                <w:ilvl w:val="0"/>
+                <w:numId w:val="9"/>
+              </w:numPr>
+              <w:ind w:left="326" w:hanging="283"/>
+            </w:pPr>
+            <w:r>
+              <w:t>start_time_of_day</w:t>
+            </w:r>
+          </w:p>
+          <w:p>
+            <w:pPr>
+              <w:pStyle w:val="a9"/>
+              <w:numPr>
+                <w:ilvl w:val="0"/>
+                <w:numId w:val="9"/>
+              </w:numPr>
+              <w:ind w:left="326" w:hanging="283"/>
+            </w:pPr>
+            <w:r>
+              <w:t>last_run_time</w:t>
+            </w:r>
           </w:p>
         </w:tc>
         <w:tc>
@@ -1917,10 +2548,625 @@
                 <w:numId w:val="9"/>
               </w:numPr>
               <w:ind w:left="326" w:hanging="283"/>
-              <w:rPr>
-                <w:rFonts w:hint="eastAsia"/>
-              </w:rPr>
-            </w:pPr>
+            </w:pPr>
+            <w:r>
+              <w:t>One route consists of multiple RouteStops</w:t>
+            </w:r>
+          </w:p>
+        </w:tc>
+      </w:tr>
+      <w:tr>
+        <w:tc>
+          <w:tcPr>
+            <w:tcW w:w="1948" w:type="dxa"/>
+          </w:tcPr>
+          <w:p>
+            <w:pPr>
+              <w:rPr>
+                <w:b/>
+                <w:bCs/>
+              </w:rPr>
+            </w:pPr>
+            <w:r>
+              <w:rPr>
+                <w:b/>
+                <w:bCs/>
+              </w:rPr>
+              <w:t>RouteStop</w:t>
+            </w:r>
+          </w:p>
+        </w:tc>
+        <w:tc>
+          <w:tcPr>
+            <w:tcW w:w="3798" w:type="dxa"/>
+          </w:tcPr>
+          <w:p>
+            <w:pPr>
+              <w:pStyle w:val="a9"/>
+              <w:numPr>
+                <w:ilvl w:val="0"/>
+                <w:numId w:val="9"/>
+              </w:numPr>
+              <w:ind w:left="326" w:hanging="283"/>
+            </w:pPr>
+            <w:r>
+              <w:t>Defines the sequence of stops along a route</w:t>
+            </w:r>
+          </w:p>
+        </w:tc>
+        <w:tc>
+          <w:tcPr>
+            <w:tcW w:w="4847" w:type="dxa"/>
+          </w:tcPr>
+          <w:p>
+            <w:pPr>
+              <w:pStyle w:val="a9"/>
+              <w:numPr>
+                <w:ilvl w:val="0"/>
+                <w:numId w:val="9"/>
+              </w:numPr>
+              <w:ind w:left="326" w:hanging="283"/>
+            </w:pPr>
+            <w:r>
+              <w:t>route_id (PK)</w:t>
+            </w:r>
+          </w:p>
+          <w:p>
+            <w:pPr>
+              <w:pStyle w:val="a9"/>
+              <w:numPr>
+                <w:ilvl w:val="0"/>
+                <w:numId w:val="9"/>
+              </w:numPr>
+              <w:ind w:left="326" w:hanging="283"/>
+            </w:pPr>
+            <w:r>
+              <w:t>stop_station_id (PK)</w:t>
+            </w:r>
+          </w:p>
+          <w:p>
+            <w:pPr>
+              <w:pStyle w:val="a9"/>
+              <w:numPr>
+                <w:ilvl w:val="0"/>
+                <w:numId w:val="9"/>
+              </w:numPr>
+              <w:ind w:left="326" w:hanging="283"/>
+            </w:pPr>
+            <w:r>
+              <w:t>direction (PK)</w:t>
+            </w:r>
+          </w:p>
+          <w:p>
+            <w:pPr>
+              <w:pStyle w:val="a9"/>
+              <w:numPr>
+                <w:ilvl w:val="0"/>
+                <w:numId w:val="9"/>
+              </w:numPr>
+              <w:ind w:left="326" w:hanging="283"/>
+            </w:pPr>
+            <w:r>
+              <w:t>scheduled_arrival_time</w:t>
+            </w:r>
+          </w:p>
+        </w:tc>
+        <w:tc>
+          <w:tcPr>
+            <w:tcW w:w="3355" w:type="dxa"/>
+          </w:tcPr>
+          <w:p>
+            <w:pPr>
+              <w:pStyle w:val="a9"/>
+              <w:numPr>
+                <w:ilvl w:val="0"/>
+                <w:numId w:val="9"/>
+              </w:numPr>
+              <w:ind w:left="326" w:hanging="283"/>
+            </w:pPr>
+            <w:r>
+              <w:t>Composite PK defines stop identity within route direction</w:t>
+            </w:r>
+          </w:p>
+        </w:tc>
+      </w:tr>
+      <w:tr>
+        <w:tc>
+          <w:tcPr>
+            <w:tcW w:w="1948" w:type="dxa"/>
+          </w:tcPr>
+          <w:p>
+            <w:pPr>
+              <w:rPr>
+                <w:b/>
+                <w:bCs/>
+              </w:rPr>
+            </w:pPr>
+            <w:r>
+              <w:rPr>
+                <w:b/>
+                <w:bCs/>
+              </w:rPr>
+              <w:t>Vehicle</w:t>
+            </w:r>
+          </w:p>
+        </w:tc>
+        <w:tc>
+          <w:tcPr>
+            <w:tcW w:w="3798" w:type="dxa"/>
+          </w:tcPr>
+          <w:p>
+            <w:pPr>
+              <w:pStyle w:val="a9"/>
+              <w:numPr>
+                <w:ilvl w:val="0"/>
+                <w:numId w:val="9"/>
+              </w:numPr>
+              <w:ind w:left="326" w:hanging="283"/>
+            </w:pPr>
+            <w:r>
+              <w:t>Represents a physical transport vehicle</w:t>
+            </w:r>
+          </w:p>
+        </w:tc>
+        <w:tc>
+          <w:tcPr>
+            <w:tcW w:w="4847" w:type="dxa"/>
+          </w:tcPr>
+          <w:p>
+            <w:pPr>
+              <w:pStyle w:val="a9"/>
+              <w:numPr>
+                <w:ilvl w:val="0"/>
+                <w:numId w:val="9"/>
+              </w:numPr>
+              <w:ind w:left="326" w:hanging="283"/>
+            </w:pPr>
+            <w:r>
+              <w:t>vehicle_id (PK)</w:t>
+            </w:r>
+          </w:p>
+          <w:p>
+            <w:pPr>
+              <w:pStyle w:val="a9"/>
+              <w:numPr>
+                <w:ilvl w:val="0"/>
+                <w:numId w:val="9"/>
+              </w:numPr>
+              <w:ind w:left="326" w:hanging="283"/>
+            </w:pPr>
+            <w:r>
+              <w:t>vehicle_type</w:t>
+            </w:r>
+          </w:p>
+        </w:tc>
+        <w:tc>
+          <w:tcPr>
+            <w:tcW w:w="3355" w:type="dxa"/>
+          </w:tcPr>
+          <w:p>
+            <w:pPr>
+              <w:pStyle w:val="a9"/>
+              <w:numPr>
+                <w:ilvl w:val="0"/>
+                <w:numId w:val="9"/>
+              </w:numPr>
+              <w:ind w:left="326" w:hanging="283"/>
+            </w:pPr>
+            <w:r>
+              <w:t>Values include metropolitan_bus, metropolitan_tram, etc.</w:t>
+            </w:r>
+          </w:p>
+        </w:tc>
+      </w:tr>
+      <w:tr>
+        <w:tc>
+          <w:tcPr>
+            <w:tcW w:w="1948" w:type="dxa"/>
+          </w:tcPr>
+          <w:p>
+            <w:pPr>
+              <w:rPr>
+                <w:b/>
+                <w:bCs/>
+              </w:rPr>
+            </w:pPr>
+            <w:r>
+              <w:rPr>
+                <w:b/>
+                <w:bCs/>
+              </w:rPr>
+              <w:t>VehicleRun</w:t>
+            </w:r>
+          </w:p>
+        </w:tc>
+        <w:tc>
+          <w:tcPr>
+            <w:tcW w:w="3798" w:type="dxa"/>
+          </w:tcPr>
+          <w:p>
+            <w:pPr>
+              <w:pStyle w:val="a9"/>
+              <w:numPr>
+                <w:ilvl w:val="0"/>
+                <w:numId w:val="9"/>
+              </w:numPr>
+              <w:ind w:left="326" w:hanging="283"/>
+            </w:pPr>
+            <w:r>
+              <w:t>A single operational instance of a vehicle on a route</w:t>
+            </w:r>
+          </w:p>
+        </w:tc>
+        <w:tc>
+          <w:tcPr>
+            <w:tcW w:w="4847" w:type="dxa"/>
+          </w:tcPr>
+          <w:p>
+            <w:pPr>
+              <w:pStyle w:val="a9"/>
+              <w:numPr>
+                <w:ilvl w:val="0"/>
+                <w:numId w:val="9"/>
+              </w:numPr>
+              <w:ind w:left="326" w:hanging="283"/>
+            </w:pPr>
+            <w:r>
+              <w:t>run_id (PK)</w:t>
+            </w:r>
+          </w:p>
+          <w:p>
+            <w:pPr>
+              <w:pStyle w:val="a9"/>
+              <w:numPr>
+                <w:ilvl w:val="0"/>
+                <w:numId w:val="9"/>
+              </w:numPr>
+              <w:ind w:left="326" w:hanging="283"/>
+            </w:pPr>
+            <w:r>
+              <w:t>vehicle_id (FK)</w:t>
+            </w:r>
+          </w:p>
+          <w:p>
+            <w:pPr>
+              <w:pStyle w:val="a9"/>
+              <w:numPr>
+                <w:ilvl w:val="0"/>
+                <w:numId w:val="9"/>
+              </w:numPr>
+              <w:ind w:left="326" w:hanging="283"/>
+            </w:pPr>
+            <w:r>
+              <w:t>route_id (FK)</w:t>
+            </w:r>
+          </w:p>
+          <w:p>
+            <w:pPr>
+              <w:pStyle w:val="a9"/>
+              <w:numPr>
+                <w:ilvl w:val="0"/>
+                <w:numId w:val="9"/>
+              </w:numPr>
+              <w:ind w:left="326" w:hanging="283"/>
+            </w:pPr>
+            <w:r>
+              <w:t>direction</w:t>
+            </w:r>
+          </w:p>
+          <w:p>
+            <w:pPr>
+              <w:pStyle w:val="a9"/>
+              <w:numPr>
+                <w:ilvl w:val="0"/>
+                <w:numId w:val="9"/>
+              </w:numPr>
+              <w:ind w:left="326" w:hanging="283"/>
+            </w:pPr>
+            <w:r>
+              <w:t>start_time</w:t>
+            </w:r>
+          </w:p>
+        </w:tc>
+        <w:tc>
+          <w:tcPr>
+            <w:tcW w:w="3355" w:type="dxa"/>
+          </w:tcPr>
+          <w:p>
+            <w:pPr>
+              <w:pStyle w:val="a9"/>
+              <w:numPr>
+                <w:ilvl w:val="0"/>
+                <w:numId w:val="9"/>
+              </w:numPr>
+              <w:ind w:left="326" w:hanging="283"/>
+            </w:pPr>
+            <w:r>
+              <w:t>Used to track daily or scheduled trips of a vehicle</w:t>
+            </w:r>
+          </w:p>
+        </w:tc>
+      </w:tr>
+      <w:tr>
+        <w:tc>
+          <w:tcPr>
+            <w:tcW w:w="1948" w:type="dxa"/>
+          </w:tcPr>
+          <w:p>
+            <w:pPr>
+              <w:rPr>
+                <w:b/>
+                <w:bCs/>
+              </w:rPr>
+            </w:pPr>
+            <w:r>
+              <w:rPr>
+                <w:b/>
+                <w:bCs/>
+              </w:rPr>
+              <w:t>VehicleStopLog</w:t>
+            </w:r>
+          </w:p>
+        </w:tc>
+        <w:tc>
+          <w:tcPr>
+            <w:tcW w:w="3798" w:type="dxa"/>
+          </w:tcPr>
+          <w:p>
+            <w:pPr>
+              <w:pStyle w:val="a9"/>
+              <w:numPr>
+                <w:ilvl w:val="0"/>
+                <w:numId w:val="9"/>
+              </w:numPr>
+              <w:ind w:left="326" w:hanging="283"/>
+            </w:pPr>
+            <w:r>
+              <w:t>System-inferred record when a vehicle stops at a station</w:t>
+            </w:r>
+          </w:p>
+        </w:tc>
+        <w:tc>
+          <w:tcPr>
+            <w:tcW w:w="4847" w:type="dxa"/>
+          </w:tcPr>
+          <w:p>
+            <w:pPr>
+              <w:pStyle w:val="a9"/>
+              <w:numPr>
+                <w:ilvl w:val="0"/>
+                <w:numId w:val="9"/>
+              </w:numPr>
+              <w:ind w:left="326" w:hanging="283"/>
+            </w:pPr>
+            <w:r>
+              <w:t>stop_log_id (PK)</w:t>
+            </w:r>
+          </w:p>
+          <w:p>
+            <w:pPr>
+              <w:pStyle w:val="a9"/>
+              <w:numPr>
+                <w:ilvl w:val="0"/>
+                <w:numId w:val="9"/>
+              </w:numPr>
+              <w:ind w:left="326" w:hanging="283"/>
+            </w:pPr>
+            <w:r>
+              <w:t>vehicle_id (FK)</w:t>
+            </w:r>
+          </w:p>
+          <w:p>
+            <w:pPr>
+              <w:pStyle w:val="a9"/>
+              <w:numPr>
+                <w:ilvl w:val="0"/>
+                <w:numId w:val="9"/>
+              </w:numPr>
+              <w:ind w:left="326" w:hanging="283"/>
+            </w:pPr>
+            <w:r>
+              <w:t>run_id (FK)</w:t>
+            </w:r>
+          </w:p>
+          <w:p>
+            <w:pPr>
+              <w:pStyle w:val="a9"/>
+              <w:numPr>
+                <w:ilvl w:val="0"/>
+                <w:numId w:val="9"/>
+              </w:numPr>
+              <w:ind w:left="326" w:hanging="283"/>
+            </w:pPr>
+            <w:r>
+              <w:t>stop_station_id (FK)</w:t>
+            </w:r>
+          </w:p>
+          <w:p>
+            <w:pPr>
+              <w:pStyle w:val="a9"/>
+              <w:numPr>
+                <w:ilvl w:val="0"/>
+                <w:numId w:val="9"/>
+              </w:numPr>
+              <w:ind w:left="326" w:hanging="283"/>
+            </w:pPr>
+            <w:r>
+              <w:t>actual_arrival_time</w:t>
+            </w:r>
+          </w:p>
+          <w:p>
+            <w:pPr>
+              <w:pStyle w:val="a9"/>
+              <w:numPr>
+                <w:ilvl w:val="0"/>
+                <w:numId w:val="9"/>
+              </w:numPr>
+              <w:ind w:left="326" w:hanging="283"/>
+            </w:pPr>
+            <w:r>
+              <w:t>actual_departure_time</w:t>
+            </w:r>
+          </w:p>
+        </w:tc>
+        <w:tc>
+          <w:tcPr>
+            <w:tcW w:w="3355" w:type="dxa"/>
+          </w:tcPr>
+          <w:p>
+            <w:pPr>
+              <w:pStyle w:val="a9"/>
+              <w:numPr>
+                <w:ilvl w:val="0"/>
+                <w:numId w:val="9"/>
+              </w:numPr>
+              <w:ind w:left="326" w:hanging="283"/>
+            </w:pPr>
+            <w:r>
+              <w:t>Derived from real-time logs</w:t>
+            </w:r>
+          </w:p>
+        </w:tc>
+      </w:tr>
+      <w:tr>
+        <w:tc>
+          <w:tcPr>
+            <w:tcW w:w="1948" w:type="dxa"/>
+          </w:tcPr>
+          <w:p>
+            <w:pPr>
+              <w:rPr>
+                <w:b/>
+                <w:bCs/>
+              </w:rPr>
+            </w:pPr>
+            <w:r>
+              <w:rPr>
+                <w:b/>
+                <w:bCs/>
+              </w:rPr>
+              <w:lastRenderedPageBreak/>
+              <w:t>VehicleRealTimeLog</w:t>
+            </w:r>
+          </w:p>
+        </w:tc>
+        <w:tc>
+          <w:tcPr>
+            <w:tcW w:w="3798" w:type="dxa"/>
+          </w:tcPr>
+          <w:p>
+            <w:pPr>
+              <w:pStyle w:val="a9"/>
+              <w:numPr>
+                <w:ilvl w:val="0"/>
+                <w:numId w:val="9"/>
+              </w:numPr>
+              <w:ind w:left="326" w:hanging="283"/>
+            </w:pPr>
+            <w:r>
+              <w:t>Records GPS position of a vehicle at a given time</w:t>
+            </w:r>
+          </w:p>
+        </w:tc>
+        <w:tc>
+          <w:tcPr>
+            <w:tcW w:w="4847" w:type="dxa"/>
+          </w:tcPr>
+          <w:p>
+            <w:pPr>
+              <w:pStyle w:val="a9"/>
+              <w:numPr>
+                <w:ilvl w:val="0"/>
+                <w:numId w:val="9"/>
+              </w:numPr>
+              <w:ind w:left="326" w:hanging="283"/>
+            </w:pPr>
+            <w:r>
+              <w:t>live_log_id (PK)</w:t>
+            </w:r>
+          </w:p>
+          <w:p>
+            <w:pPr>
+              <w:pStyle w:val="a9"/>
+              <w:numPr>
+                <w:ilvl w:val="0"/>
+                <w:numId w:val="9"/>
+              </w:numPr>
+              <w:ind w:left="326" w:hanging="283"/>
+            </w:pPr>
+            <w:r>
+              <w:t>vehicle_id (FK)</w:t>
+            </w:r>
+          </w:p>
+          <w:p>
+            <w:pPr>
+              <w:pStyle w:val="a9"/>
+              <w:numPr>
+                <w:ilvl w:val="0"/>
+                <w:numId w:val="9"/>
+              </w:numPr>
+              <w:ind w:left="326" w:hanging="283"/>
+            </w:pPr>
+            <w:r>
+              <w:t>stop_station_id (nullable FK)</w:t>
+            </w:r>
+          </w:p>
+          <w:p>
+            <w:pPr>
+              <w:pStyle w:val="a9"/>
+              <w:numPr>
+                <w:ilvl w:val="0"/>
+                <w:numId w:val="9"/>
+              </w:numPr>
+              <w:ind w:left="326" w:hanging="283"/>
+            </w:pPr>
+            <w:r>
+              <w:t>vehicle_lat</w:t>
+            </w:r>
+          </w:p>
+          <w:p>
+            <w:pPr>
+              <w:pStyle w:val="a9"/>
+              <w:numPr>
+                <w:ilvl w:val="0"/>
+                <w:numId w:val="9"/>
+              </w:numPr>
+              <w:ind w:left="326" w:hanging="283"/>
+            </w:pPr>
+            <w:r>
+              <w:t>vehicle_long</w:t>
+            </w:r>
+          </w:p>
+          <w:p>
+            <w:pPr>
+              <w:pStyle w:val="a9"/>
+              <w:numPr>
+                <w:ilvl w:val="0"/>
+                <w:numId w:val="9"/>
+              </w:numPr>
+              <w:ind w:left="326" w:hanging="283"/>
+            </w:pPr>
+            <w:r>
+              <w:t>timestamp</w:t>
+            </w:r>
+          </w:p>
+        </w:tc>
+        <w:tc>
+          <w:tcPr>
+            <w:tcW w:w="3355" w:type="dxa"/>
+          </w:tcPr>
+          <w:p>
+            <w:pPr>
+              <w:pStyle w:val="a9"/>
+              <w:numPr>
+                <w:ilvl w:val="0"/>
+                <w:numId w:val="9"/>
+              </w:numPr>
+              <w:ind w:left="326" w:hanging="283"/>
+            </w:pPr>
+            <w:r>
+              <w:t>Used to infer actual stops and arrival</w:t>
+            </w:r>
           </w:p>
         </w:tc>
       </w:tr>
@@ -1928,16 +3174,14 @@
     <w:p>
       <w:pPr>
         <w:rPr>
-          <w:rFonts w:hint="eastAsia"/>
-          <w:b/>
-          <w:bCs/>
-        </w:rPr>
-      </w:pPr>
-    </w:p>
-    <w:p>
-      <w:pPr>
-        <w:rPr>
-          <w:rFonts w:hint="eastAsia"/>
+          <w:b/>
+          <w:bCs/>
+        </w:rPr>
+      </w:pPr>
+    </w:p>
+    <w:p>
+      <w:pPr>
+        <w:rPr>
           <w:b/>
           <w:bCs/>
         </w:rPr>
@@ -1994,7 +3238,6 @@
     <w:p>
       <w:pPr>
         <w:rPr>
-          <w:rFonts w:hint="eastAsia"/>
           <w:b/>
           <w:bCs/>
         </w:rPr>
@@ -2192,7 +3435,7 @@
         </w:rPr>
         <w:t xml:space="preserve">Myki pricing: </w:t>
       </w:r>
-      <w:hyperlink r:id="rId7" w:history="1">
+      <w:hyperlink r:id="rId7" w:anchor="defaultfares" w:history="1">
         <w:r>
           <w:rPr>
             <w:rStyle w:val="ae"/>
@@ -2217,13 +3460,7 @@
         </w:r>
       </w:hyperlink>
     </w:p>
-    <w:p>
-      <w:pPr>
-        <w:rPr>
-          <w:rFonts w:hint="eastAsia"/>
-        </w:rPr>
-      </w:pPr>
-    </w:p>
+    <w:p/>
     <w:sectPr>
       <w:pgSz w:w="16838" w:h="11906" w:orient="landscape"/>
       <w:pgMar w:top="1080" w:right="1440" w:bottom="1080" w:left="1440" w:header="851" w:footer="992" w:gutter="0"/>
@@ -2530,7 +3767,7 @@
   <w:abstractNum w:abstractNumId="3" w15:restartNumberingAfterBreak="0">
     <w:nsid w:val="1A6E127D"/>
     <w:multiLevelType w:val="hybridMultilevel"/>
-    <w:tmpl w:val="4AA616F0"/>
+    <w:tmpl w:val="D30E38BC"/>
     <w:lvl w:ilvl="0" w:tplc="26F037CA">
       <w:start w:val="1"/>
       <w:numFmt w:val="decimal"/>
@@ -2543,7 +3780,7 @@
         <w:rFonts w:hint="default"/>
       </w:rPr>
     </w:lvl>
-    <w:lvl w:ilvl="1" w:tplc="04090001">
+    <w:lvl w:ilvl="1" w:tplc="001449DE">
       <w:start w:val="1"/>
       <w:numFmt w:val="bullet"/>
       <w:lvlText w:val=""/>
@@ -2553,6 +3790,8 @@
       </w:pPr>
       <w:rPr>
         <w:rFonts w:ascii="Wingdings" w:hAnsi="Wingdings" w:hint="default"/>
+        <w:sz w:val="20"/>
+        <w:szCs w:val="20"/>
       </w:rPr>
     </w:lvl>
     <w:lvl w:ilvl="2" w:tplc="0409001B" w:tentative="1">

</xml_diff>